<commit_message>
Added sections 1,2, and 3 as well as ToC, version page, and title page
</commit_message>
<xml_diff>
--- a/DesignDoc/CS451 Component Design.docx
+++ b/DesignDoc/CS451 Component Design.docx
@@ -4,13 +4,3140 @@
   <w:body>
     <w:p>
       <w:pPr>
+        <w:pStyle w:val="Title"/>
+        <w:jc w:val="center"/>
+      </w:pPr>
+      <w:proofErr w:type="spellStart"/>
+      <w:r>
+        <w:t>KingMe</w:t>
+      </w:r>
+      <w:proofErr w:type="spellEnd"/>
+    </w:p>
+    <w:p>
+      <w:pPr>
+        <w:pStyle w:val="Title"/>
+        <w:jc w:val="center"/>
+      </w:pPr>
+      <w:r>
+        <w:t>Software Design Document</w:t>
+      </w:r>
+    </w:p>
+    <w:p>
+      <w:pPr>
+        <w:pBdr>
+          <w:bottom w:val="single" w:sz="4" w:space="1" w:color="auto"/>
+        </w:pBdr>
+      </w:pPr>
+    </w:p>
+    <w:p>
+      <w:pPr>
+        <w:ind w:left="518" w:hanging="533"/>
+      </w:pPr>
+    </w:p>
+    <w:p>
+      <w:pPr>
+        <w:ind w:left="518" w:hanging="533"/>
+      </w:pPr>
+    </w:p>
+    <w:p>
+      <w:pPr>
+        <w:ind w:left="518" w:hanging="533"/>
+      </w:pPr>
+    </w:p>
+    <w:p>
+      <w:pPr>
+        <w:ind w:left="518" w:hanging="533"/>
+      </w:pPr>
+    </w:p>
+    <w:p>
+      <w:pPr>
+        <w:ind w:left="518" w:hanging="533"/>
+      </w:pPr>
+    </w:p>
+    <w:p>
+      <w:pPr>
+        <w:ind w:left="518" w:hanging="533"/>
+      </w:pPr>
+    </w:p>
+    <w:p>
+      <w:pPr>
+        <w:ind w:left="518" w:hanging="533"/>
+      </w:pPr>
+    </w:p>
+    <w:p>
+      <w:pPr>
+        <w:ind w:left="518" w:hanging="533"/>
+      </w:pPr>
+    </w:p>
+    <w:p>
+      <w:pPr>
+        <w:ind w:left="518" w:hanging="533"/>
+      </w:pPr>
+    </w:p>
+    <w:p>
+      <w:pPr>
+        <w:ind w:left="518" w:hanging="533"/>
+      </w:pPr>
+    </w:p>
+    <w:p>
+      <w:pPr>
+        <w:ind w:left="518" w:hanging="533"/>
+      </w:pPr>
+    </w:p>
+    <w:p>
+      <w:pPr>
+        <w:ind w:left="518" w:hanging="533"/>
+      </w:pPr>
+    </w:p>
+    <w:p>
+      <w:pPr>
+        <w:ind w:left="518" w:hanging="533"/>
+      </w:pPr>
+    </w:p>
+    <w:p>
+      <w:pPr>
+        <w:ind w:left="518" w:hanging="533"/>
+      </w:pPr>
+    </w:p>
+    <w:p>
+      <w:pPr>
+        <w:ind w:left="518" w:hanging="533"/>
+      </w:pPr>
+    </w:p>
+    <w:p>
+      <w:pPr>
+        <w:ind w:left="518" w:hanging="533"/>
+      </w:pPr>
+    </w:p>
+    <w:p>
+      <w:pPr>
+        <w:ind w:left="518" w:hanging="533"/>
+      </w:pPr>
+    </w:p>
+    <w:p>
+      <w:pPr>
+        <w:ind w:left="518" w:hanging="533"/>
+      </w:pPr>
+    </w:p>
+    <w:p>
+      <w:pPr>
+        <w:ind w:left="518" w:hanging="533"/>
+      </w:pPr>
+    </w:p>
+    <w:p>
+      <w:pPr>
+        <w:ind w:left="518" w:hanging="533"/>
+      </w:pPr>
+    </w:p>
+    <w:p>
+      <w:pPr>
+        <w:ind w:left="518" w:hanging="533"/>
+      </w:pPr>
+    </w:p>
+    <w:p>
+      <w:pPr>
+        <w:ind w:left="518" w:hanging="533"/>
+      </w:pPr>
+    </w:p>
+    <w:p>
+      <w:pPr>
+        <w:ind w:left="518" w:hanging="533"/>
+      </w:pPr>
+    </w:p>
+    <w:p>
+      <w:pPr>
+        <w:ind w:left="518" w:hanging="533"/>
+      </w:pPr>
+    </w:p>
+    <w:p>
+      <w:pPr>
+        <w:ind w:left="518" w:hanging="533"/>
+      </w:pPr>
+    </w:p>
+    <w:p>
+      <w:pPr>
+        <w:ind w:left="518" w:hanging="533"/>
+      </w:pPr>
+    </w:p>
+    <w:p>
+      <w:pPr>
+        <w:ind w:left="518" w:hanging="533"/>
+      </w:pPr>
+    </w:p>
+    <w:p>
+      <w:pPr>
+        <w:ind w:left="518" w:hanging="533"/>
+      </w:pPr>
+    </w:p>
+    <w:p>
+      <w:pPr>
+        <w:ind w:left="518" w:hanging="533"/>
+      </w:pPr>
+    </w:p>
+    <w:p>
+      <w:pPr>
+        <w:ind w:left="518" w:hanging="533"/>
+      </w:pPr>
+    </w:p>
+    <w:p>
+      <w:pPr>
+        <w:ind w:left="518" w:hanging="533"/>
+      </w:pPr>
+    </w:p>
+    <w:p>
+      <w:pPr>
+        <w:ind w:left="518" w:hanging="533"/>
+      </w:pPr>
+    </w:p>
+    <w:tbl>
+      <w:tblPr>
+        <w:tblStyle w:val="TableGrid0"/>
+        <w:tblW w:w="9647" w:type="dxa"/>
+        <w:tblInd w:w="518" w:type="dxa"/>
+        <w:tblLook w:val="04A0" w:firstRow="1" w:lastRow="0" w:firstColumn="1" w:lastColumn="0" w:noHBand="0" w:noVBand="1"/>
+      </w:tblPr>
+      <w:tblGrid>
+        <w:gridCol w:w="3977"/>
+        <w:gridCol w:w="5670"/>
+      </w:tblGrid>
+      <w:tr>
+        <w:tc>
+          <w:tcPr>
+            <w:tcW w:w="3977" w:type="dxa"/>
+          </w:tcPr>
+          <w:p>
+            <w:pPr>
+              <w:ind w:left="0" w:firstLine="0"/>
+              <w:rPr>
+                <w:b/>
+              </w:rPr>
+            </w:pPr>
+            <w:r>
+              <w:rPr>
+                <w:b/>
+              </w:rPr>
+              <w:t>Group Members</w:t>
+            </w:r>
+          </w:p>
+        </w:tc>
+        <w:tc>
+          <w:tcPr>
+            <w:tcW w:w="5670" w:type="dxa"/>
+          </w:tcPr>
+          <w:p>
+            <w:pPr>
+              <w:ind w:left="0" w:firstLine="0"/>
+            </w:pPr>
+            <w:r>
+              <w:t>Chris Deslongchamp, Vincent Finn, William Brow</w:t>
+            </w:r>
+            <w:r>
+              <w:t>n, Matthew Quaschnick</w:t>
+            </w:r>
+          </w:p>
+        </w:tc>
+      </w:tr>
+      <w:tr>
+        <w:tc>
+          <w:tcPr>
+            <w:tcW w:w="3977" w:type="dxa"/>
+          </w:tcPr>
+          <w:p>
+            <w:pPr>
+              <w:ind w:left="0" w:firstLine="0"/>
+              <w:rPr>
+                <w:b/>
+              </w:rPr>
+            </w:pPr>
+            <w:r>
+              <w:rPr>
+                <w:b/>
+              </w:rPr>
+              <w:t>Faculty Advisor</w:t>
+            </w:r>
+          </w:p>
+        </w:tc>
+        <w:tc>
+          <w:tcPr>
+            <w:tcW w:w="5670" w:type="dxa"/>
+          </w:tcPr>
+          <w:p>
+            <w:pPr>
+              <w:ind w:left="0" w:firstLine="0"/>
+            </w:pPr>
+            <w:r>
+              <w:t>Dr. Filippos Vokolos, Ph. D.</w:t>
+            </w:r>
+          </w:p>
+        </w:tc>
+      </w:tr>
+      <w:tr>
+        <w:tc>
+          <w:tcPr>
+            <w:tcW w:w="3977" w:type="dxa"/>
+          </w:tcPr>
+          <w:p>
+            <w:pPr>
+              <w:ind w:left="0" w:firstLine="0"/>
+              <w:rPr>
+                <w:b/>
+              </w:rPr>
+            </w:pPr>
+            <w:r>
+              <w:rPr>
+                <w:b/>
+              </w:rPr>
+              <w:t>Project Stakeholder</w:t>
+            </w:r>
+          </w:p>
+        </w:tc>
+        <w:tc>
+          <w:tcPr>
+            <w:tcW w:w="5670" w:type="dxa"/>
+          </w:tcPr>
+          <w:p>
+            <w:pPr>
+              <w:ind w:left="0" w:firstLine="0"/>
+            </w:pPr>
+            <w:r>
+              <w:t>Dr. Filippos Vokolos, Ph. D.</w:t>
+            </w:r>
+          </w:p>
+        </w:tc>
+      </w:tr>
+    </w:tbl>
+    <w:p/>
+    <w:p>
+      <w:pPr>
+        <w:pStyle w:val="Heading1"/>
+        <w:pBdr>
+          <w:bottom w:val="single" w:sz="4" w:space="1" w:color="auto"/>
+        </w:pBdr>
+      </w:pPr>
+      <w:bookmarkStart w:id="0" w:name="_Toc521871832"/>
+      <w:r>
+        <w:lastRenderedPageBreak/>
+        <w:t>Revision History</w:t>
+      </w:r>
+      <w:bookmarkEnd w:id="0"/>
+    </w:p>
+    <w:p/>
+    <w:tbl>
+      <w:tblPr>
+        <w:tblStyle w:val="TableGrid0"/>
+        <w:tblW w:w="0" w:type="auto"/>
+        <w:tblInd w:w="10" w:type="dxa"/>
+        <w:tblLook w:val="04A0" w:firstRow="1" w:lastRow="0" w:firstColumn="1" w:lastColumn="0" w:noHBand="0" w:noVBand="1"/>
+      </w:tblPr>
+      <w:tblGrid>
+        <w:gridCol w:w="2336"/>
+        <w:gridCol w:w="2334"/>
+        <w:gridCol w:w="2335"/>
+        <w:gridCol w:w="2335"/>
+      </w:tblGrid>
+      <w:tr>
+        <w:tc>
+          <w:tcPr>
+            <w:tcW w:w="2336" w:type="dxa"/>
+          </w:tcPr>
+          <w:p>
+            <w:pPr>
+              <w:ind w:left="0" w:firstLine="0"/>
+              <w:rPr>
+                <w:b/>
+              </w:rPr>
+            </w:pPr>
+            <w:r>
+              <w:rPr>
+                <w:b/>
+              </w:rPr>
+              <w:t>Name</w:t>
+            </w:r>
+          </w:p>
+        </w:tc>
+        <w:tc>
+          <w:tcPr>
+            <w:tcW w:w="2334" w:type="dxa"/>
+          </w:tcPr>
+          <w:p>
+            <w:pPr>
+              <w:ind w:left="0" w:firstLine="0"/>
+              <w:rPr>
+                <w:b/>
+              </w:rPr>
+            </w:pPr>
+            <w:r>
+              <w:rPr>
+                <w:b/>
+              </w:rPr>
+              <w:t>Date</w:t>
+            </w:r>
+          </w:p>
+        </w:tc>
+        <w:tc>
+          <w:tcPr>
+            <w:tcW w:w="2335" w:type="dxa"/>
+          </w:tcPr>
+          <w:p>
+            <w:pPr>
+              <w:ind w:left="0" w:firstLine="0"/>
+              <w:rPr>
+                <w:b/>
+              </w:rPr>
+            </w:pPr>
+            <w:r>
+              <w:rPr>
+                <w:b/>
+              </w:rPr>
+              <w:t>Reason for Change</w:t>
+            </w:r>
+          </w:p>
+        </w:tc>
+        <w:tc>
+          <w:tcPr>
+            <w:tcW w:w="2335" w:type="dxa"/>
+          </w:tcPr>
+          <w:p>
+            <w:pPr>
+              <w:ind w:left="0" w:firstLine="0"/>
+              <w:rPr>
+                <w:b/>
+              </w:rPr>
+            </w:pPr>
+            <w:r>
+              <w:rPr>
+                <w:b/>
+              </w:rPr>
+              <w:t>Version</w:t>
+            </w:r>
+            <w:bookmarkStart w:id="1" w:name="_GoBack"/>
+            <w:bookmarkEnd w:id="1"/>
+          </w:p>
+        </w:tc>
+      </w:tr>
+      <w:tr>
+        <w:tc>
+          <w:tcPr>
+            <w:tcW w:w="2336" w:type="dxa"/>
+          </w:tcPr>
+          <w:p>
+            <w:pPr>
+              <w:ind w:left="0" w:firstLine="0"/>
+            </w:pPr>
+            <w:r>
+              <w:t>Vincent Finn</w:t>
+            </w:r>
+          </w:p>
+        </w:tc>
+        <w:tc>
+          <w:tcPr>
+            <w:tcW w:w="2334" w:type="dxa"/>
+          </w:tcPr>
+          <w:p>
+            <w:pPr>
+              <w:ind w:left="0" w:firstLine="0"/>
+            </w:pPr>
+            <w:r>
+              <w:t>8/7/201</w:t>
+            </w:r>
+            <w:r>
+              <w:t>8</w:t>
+            </w:r>
+          </w:p>
+        </w:tc>
+        <w:tc>
+          <w:tcPr>
+            <w:tcW w:w="2335" w:type="dxa"/>
+          </w:tcPr>
+          <w:p>
+            <w:pPr>
+              <w:ind w:left="0" w:firstLine="0"/>
+            </w:pPr>
+            <w:r>
+              <w:t>First Draft – Sections Outlined and assigned</w:t>
+            </w:r>
+          </w:p>
+        </w:tc>
+        <w:tc>
+          <w:tcPr>
+            <w:tcW w:w="2335" w:type="dxa"/>
+          </w:tcPr>
+          <w:p>
+            <w:pPr>
+              <w:ind w:left="0" w:firstLine="0"/>
+            </w:pPr>
+            <w:r>
+              <w:t>0.9</w:t>
+            </w:r>
+          </w:p>
+        </w:tc>
+      </w:tr>
+      <w:tr>
+        <w:tc>
+          <w:tcPr>
+            <w:tcW w:w="2336" w:type="dxa"/>
+          </w:tcPr>
+          <w:p>
+            <w:pPr>
+              <w:ind w:left="0" w:firstLine="0"/>
+            </w:pPr>
+            <w:r>
+              <w:t>Vincent Finn</w:t>
+            </w:r>
+          </w:p>
+        </w:tc>
+        <w:tc>
+          <w:tcPr>
+            <w:tcW w:w="2334" w:type="dxa"/>
+          </w:tcPr>
+          <w:p>
+            <w:pPr>
+              <w:ind w:left="0" w:firstLine="0"/>
+            </w:pPr>
+            <w:r>
+              <w:t>8/10/2018</w:t>
+            </w:r>
+          </w:p>
+        </w:tc>
+        <w:tc>
+          <w:tcPr>
+            <w:tcW w:w="2335" w:type="dxa"/>
+          </w:tcPr>
+          <w:p>
+            <w:pPr>
+              <w:ind w:left="0" w:firstLine="0"/>
+            </w:pPr>
+            <w:r>
+              <w:t>Section 4 filled in</w:t>
+            </w:r>
+          </w:p>
+        </w:tc>
+        <w:tc>
+          <w:tcPr>
+            <w:tcW w:w="2335" w:type="dxa"/>
+          </w:tcPr>
+          <w:p>
+            <w:pPr>
+              <w:ind w:left="0" w:firstLine="0"/>
+            </w:pPr>
+            <w:r>
+              <w:t>0.9.1</w:t>
+            </w:r>
+          </w:p>
+        </w:tc>
+      </w:tr>
+      <w:tr>
+        <w:tc>
+          <w:tcPr>
+            <w:tcW w:w="2336" w:type="dxa"/>
+          </w:tcPr>
+          <w:p>
+            <w:pPr>
+              <w:ind w:left="0" w:firstLine="0"/>
+            </w:pPr>
+            <w:r>
+              <w:t>William Brown, Chris Deslongchamp, Matthew Quaschnick</w:t>
+            </w:r>
+          </w:p>
+        </w:tc>
+        <w:tc>
+          <w:tcPr>
+            <w:tcW w:w="2334" w:type="dxa"/>
+          </w:tcPr>
+          <w:p>
+            <w:pPr>
+              <w:ind w:left="0" w:firstLine="0"/>
+            </w:pPr>
+            <w:r>
+              <w:t>8/11/2018</w:t>
+            </w:r>
+          </w:p>
+        </w:tc>
+        <w:tc>
+          <w:tcPr>
+            <w:tcW w:w="2335" w:type="dxa"/>
+          </w:tcPr>
+          <w:p>
+            <w:pPr>
+              <w:ind w:left="0" w:firstLine="0"/>
+            </w:pPr>
+            <w:r>
+              <w:t>Sections 1,2,3, and 5 filled in</w:t>
+            </w:r>
+          </w:p>
+        </w:tc>
+        <w:tc>
+          <w:tcPr>
+            <w:tcW w:w="2335" w:type="dxa"/>
+          </w:tcPr>
+          <w:p>
+            <w:pPr>
+              <w:ind w:left="0" w:firstLine="0"/>
+            </w:pPr>
+            <w:r>
+              <w:t>1.0</w:t>
+            </w:r>
+          </w:p>
+        </w:tc>
+      </w:tr>
+      <w:tr>
+        <w:tc>
+          <w:tcPr>
+            <w:tcW w:w="2336" w:type="dxa"/>
+          </w:tcPr>
+          <w:p>
+            <w:pPr>
+              <w:ind w:left="0" w:firstLine="0"/>
+            </w:pPr>
+            <w:r>
+              <w:t>William Brown, Chris Deslongchamp, Matthew Quaschnick</w:t>
+            </w:r>
+            <w:r>
+              <w:t>, Vincent Finn</w:t>
+            </w:r>
+          </w:p>
+        </w:tc>
+        <w:tc>
+          <w:tcPr>
+            <w:tcW w:w="2334" w:type="dxa"/>
+          </w:tcPr>
+          <w:p>
+            <w:pPr>
+              <w:ind w:left="0" w:firstLine="0"/>
+            </w:pPr>
+            <w:r>
+              <w:t>8/12/2018</w:t>
+            </w:r>
+          </w:p>
+        </w:tc>
+        <w:tc>
+          <w:tcPr>
+            <w:tcW w:w="2335" w:type="dxa"/>
+          </w:tcPr>
+          <w:p>
+            <w:pPr>
+              <w:ind w:left="0" w:firstLine="0"/>
+            </w:pPr>
+            <w:r>
+              <w:t xml:space="preserve">Reviewed. Comments </w:t>
+            </w:r>
+            <w:proofErr w:type="gramStart"/>
+            <w:r>
+              <w:t>addressed</w:t>
+            </w:r>
+            <w:proofErr w:type="gramEnd"/>
+            <w:r>
+              <w:t xml:space="preserve"> and changes made based on comments.</w:t>
+            </w:r>
+          </w:p>
+        </w:tc>
+        <w:tc>
+          <w:tcPr>
+            <w:tcW w:w="2335" w:type="dxa"/>
+          </w:tcPr>
+          <w:p>
+            <w:pPr>
+              <w:ind w:left="0" w:firstLine="0"/>
+            </w:pPr>
+            <w:r>
+              <w:t>1.1</w:t>
+            </w:r>
+          </w:p>
+        </w:tc>
+      </w:tr>
+    </w:tbl>
+    <w:p/>
+    <w:p/>
+    <w:p/>
+    <w:p/>
+    <w:p/>
+    <w:p/>
+    <w:p/>
+    <w:p/>
+    <w:p/>
+    <w:p/>
+    <w:p/>
+    <w:p/>
+    <w:p/>
+    <w:p/>
+    <w:p/>
+    <w:p/>
+    <w:p/>
+    <w:p/>
+    <w:p/>
+    <w:p/>
+    <w:p/>
+    <w:p/>
+    <w:p/>
+    <w:p/>
+    <w:p/>
+    <w:sdt>
+      <w:sdtPr>
+        <w:id w:val="-1167315068"/>
+        <w:docPartObj>
+          <w:docPartGallery w:val="Table of Contents"/>
+          <w:docPartUnique/>
+        </w:docPartObj>
+      </w:sdtPr>
+      <w:sdtEndPr>
+        <w:rPr>
+          <w:rFonts w:ascii="Arial" w:eastAsia="Arial" w:hAnsi="Arial" w:cs="Arial"/>
+          <w:b/>
+          <w:bCs/>
+          <w:noProof/>
+          <w:color w:val="000000"/>
+          <w:sz w:val="22"/>
+          <w:szCs w:val="22"/>
+        </w:rPr>
+      </w:sdtEndPr>
+      <w:sdtContent>
+        <w:p>
+          <w:pPr>
+            <w:pStyle w:val="TOCHeading"/>
+          </w:pPr>
+          <w:r>
+            <w:t>Table of Contents</w:t>
+          </w:r>
+        </w:p>
+        <w:p>
+          <w:pPr>
+            <w:pStyle w:val="TOC1"/>
+            <w:tabs>
+              <w:tab w:val="right" w:leader="dot" w:pos="9350"/>
+            </w:tabs>
+            <w:rPr>
+              <w:noProof/>
+            </w:rPr>
+          </w:pPr>
+          <w:r>
+            <w:rPr>
+              <w:b/>
+              <w:bCs/>
+              <w:noProof/>
+            </w:rPr>
+            <w:fldChar w:fldCharType="begin"/>
+          </w:r>
+          <w:r>
+            <w:rPr>
+              <w:b/>
+              <w:bCs/>
+              <w:noProof/>
+            </w:rPr>
+            <w:instrText xml:space="preserve"> TOC \o "1-3" \h \z \u </w:instrText>
+          </w:r>
+          <w:r>
+            <w:rPr>
+              <w:b/>
+              <w:bCs/>
+              <w:noProof/>
+            </w:rPr>
+            <w:fldChar w:fldCharType="separate"/>
+          </w:r>
+          <w:hyperlink w:anchor="_Toc521871832" w:history="1">
+            <w:r>
+              <w:rPr>
+                <w:rStyle w:val="Hyperlink"/>
+                <w:noProof/>
+              </w:rPr>
+              <w:t>Revision History</w:t>
+            </w:r>
+            <w:r>
+              <w:rPr>
+                <w:noProof/>
+                <w:webHidden/>
+              </w:rPr>
+              <w:tab/>
+            </w:r>
+            <w:r>
+              <w:rPr>
+                <w:noProof/>
+                <w:webHidden/>
+              </w:rPr>
+              <w:fldChar w:fldCharType="begin"/>
+            </w:r>
+            <w:r>
+              <w:rPr>
+                <w:noProof/>
+                <w:webHidden/>
+              </w:rPr>
+              <w:instrText xml:space="preserve"> PAGEREF _Toc521871832 \h </w:instrText>
+            </w:r>
+            <w:r>
+              <w:rPr>
+                <w:noProof/>
+                <w:webHidden/>
+              </w:rPr>
+            </w:r>
+            <w:r>
+              <w:rPr>
+                <w:noProof/>
+                <w:webHidden/>
+              </w:rPr>
+              <w:fldChar w:fldCharType="separate"/>
+            </w:r>
+            <w:r>
+              <w:rPr>
+                <w:noProof/>
+                <w:webHidden/>
+              </w:rPr>
+              <w:t>2</w:t>
+            </w:r>
+            <w:r>
+              <w:rPr>
+                <w:noProof/>
+                <w:webHidden/>
+              </w:rPr>
+              <w:fldChar w:fldCharType="end"/>
+            </w:r>
+          </w:hyperlink>
+        </w:p>
+        <w:p>
+          <w:pPr>
+            <w:pStyle w:val="TOC1"/>
+            <w:tabs>
+              <w:tab w:val="left" w:pos="440"/>
+              <w:tab w:val="right" w:leader="dot" w:pos="9350"/>
+            </w:tabs>
+            <w:rPr>
+              <w:noProof/>
+            </w:rPr>
+          </w:pPr>
+          <w:hyperlink w:anchor="_Toc521871833" w:history="1">
+            <w:r>
+              <w:rPr>
+                <w:rStyle w:val="Hyperlink"/>
+                <w:noProof/>
+              </w:rPr>
+              <w:t>1.</w:t>
+            </w:r>
+            <w:r>
+              <w:rPr>
+                <w:noProof/>
+              </w:rPr>
+              <w:tab/>
+            </w:r>
+            <w:r>
+              <w:rPr>
+                <w:rStyle w:val="Hyperlink"/>
+                <w:noProof/>
+              </w:rPr>
+              <w:t>Introduction</w:t>
+            </w:r>
+            <w:r>
+              <w:rPr>
+                <w:noProof/>
+                <w:webHidden/>
+              </w:rPr>
+              <w:tab/>
+            </w:r>
+            <w:r>
+              <w:rPr>
+                <w:noProof/>
+                <w:webHidden/>
+              </w:rPr>
+              <w:fldChar w:fldCharType="begin"/>
+            </w:r>
+            <w:r>
+              <w:rPr>
+                <w:noProof/>
+                <w:webHidden/>
+              </w:rPr>
+              <w:instrText xml:space="preserve"> PAGEREF _Toc521871833 \h </w:instrText>
+            </w:r>
+            <w:r>
+              <w:rPr>
+                <w:noProof/>
+                <w:webHidden/>
+              </w:rPr>
+            </w:r>
+            <w:r>
+              <w:rPr>
+                <w:noProof/>
+                <w:webHidden/>
+              </w:rPr>
+              <w:fldChar w:fldCharType="separate"/>
+            </w:r>
+            <w:r>
+              <w:rPr>
+                <w:noProof/>
+                <w:webHidden/>
+              </w:rPr>
+              <w:t>3</w:t>
+            </w:r>
+            <w:r>
+              <w:rPr>
+                <w:noProof/>
+                <w:webHidden/>
+              </w:rPr>
+              <w:fldChar w:fldCharType="end"/>
+            </w:r>
+          </w:hyperlink>
+        </w:p>
+        <w:p>
+          <w:pPr>
+            <w:pStyle w:val="TOC2"/>
+            <w:tabs>
+              <w:tab w:val="left" w:pos="880"/>
+              <w:tab w:val="right" w:leader="dot" w:pos="9350"/>
+            </w:tabs>
+            <w:rPr>
+              <w:noProof/>
+            </w:rPr>
+          </w:pPr>
+          <w:hyperlink w:anchor="_Toc521871834" w:history="1">
+            <w:r>
+              <w:rPr>
+                <w:rStyle w:val="Hyperlink"/>
+                <w:noProof/>
+              </w:rPr>
+              <w:t>1.1</w:t>
+            </w:r>
+            <w:r>
+              <w:rPr>
+                <w:noProof/>
+              </w:rPr>
+              <w:tab/>
+            </w:r>
+            <w:r>
+              <w:rPr>
+                <w:rStyle w:val="Hyperlink"/>
+                <w:noProof/>
+              </w:rPr>
+              <w:t>Purpose of Document</w:t>
+            </w:r>
+            <w:r>
+              <w:rPr>
+                <w:noProof/>
+                <w:webHidden/>
+              </w:rPr>
+              <w:tab/>
+            </w:r>
+            <w:r>
+              <w:rPr>
+                <w:noProof/>
+                <w:webHidden/>
+              </w:rPr>
+              <w:fldChar w:fldCharType="begin"/>
+            </w:r>
+            <w:r>
+              <w:rPr>
+                <w:noProof/>
+                <w:webHidden/>
+              </w:rPr>
+              <w:instrText xml:space="preserve"> PAGEREF _Toc521871834 \h </w:instrText>
+            </w:r>
+            <w:r>
+              <w:rPr>
+                <w:noProof/>
+                <w:webHidden/>
+              </w:rPr>
+            </w:r>
+            <w:r>
+              <w:rPr>
+                <w:noProof/>
+                <w:webHidden/>
+              </w:rPr>
+              <w:fldChar w:fldCharType="separate"/>
+            </w:r>
+            <w:r>
+              <w:rPr>
+                <w:noProof/>
+                <w:webHidden/>
+              </w:rPr>
+              <w:t>3</w:t>
+            </w:r>
+            <w:r>
+              <w:rPr>
+                <w:noProof/>
+                <w:webHidden/>
+              </w:rPr>
+              <w:fldChar w:fldCharType="end"/>
+            </w:r>
+          </w:hyperlink>
+        </w:p>
+        <w:p>
+          <w:pPr>
+            <w:pStyle w:val="TOC2"/>
+            <w:tabs>
+              <w:tab w:val="left" w:pos="880"/>
+              <w:tab w:val="right" w:leader="dot" w:pos="9350"/>
+            </w:tabs>
+            <w:rPr>
+              <w:noProof/>
+            </w:rPr>
+          </w:pPr>
+          <w:hyperlink w:anchor="_Toc521871835" w:history="1">
+            <w:r>
+              <w:rPr>
+                <w:rStyle w:val="Hyperlink"/>
+                <w:noProof/>
+              </w:rPr>
+              <w:t>1.2</w:t>
+            </w:r>
+            <w:r>
+              <w:rPr>
+                <w:noProof/>
+              </w:rPr>
+              <w:tab/>
+            </w:r>
+            <w:r>
+              <w:rPr>
+                <w:rStyle w:val="Hyperlink"/>
+                <w:noProof/>
+              </w:rPr>
+              <w:t>Scope of Document</w:t>
+            </w:r>
+            <w:r>
+              <w:rPr>
+                <w:noProof/>
+                <w:webHidden/>
+              </w:rPr>
+              <w:tab/>
+            </w:r>
+            <w:r>
+              <w:rPr>
+                <w:noProof/>
+                <w:webHidden/>
+              </w:rPr>
+              <w:fldChar w:fldCharType="begin"/>
+            </w:r>
+            <w:r>
+              <w:rPr>
+                <w:noProof/>
+                <w:webHidden/>
+              </w:rPr>
+              <w:instrText xml:space="preserve"> PAGEREF _Toc521871835 \h </w:instrText>
+            </w:r>
+            <w:r>
+              <w:rPr>
+                <w:noProof/>
+                <w:webHidden/>
+              </w:rPr>
+            </w:r>
+            <w:r>
+              <w:rPr>
+                <w:noProof/>
+                <w:webHidden/>
+              </w:rPr>
+              <w:fldChar w:fldCharType="separate"/>
+            </w:r>
+            <w:r>
+              <w:rPr>
+                <w:noProof/>
+                <w:webHidden/>
+              </w:rPr>
+              <w:t>3</w:t>
+            </w:r>
+            <w:r>
+              <w:rPr>
+                <w:noProof/>
+                <w:webHidden/>
+              </w:rPr>
+              <w:fldChar w:fldCharType="end"/>
+            </w:r>
+          </w:hyperlink>
+        </w:p>
+        <w:p>
+          <w:pPr>
+            <w:pStyle w:val="TOC1"/>
+            <w:tabs>
+              <w:tab w:val="left" w:pos="440"/>
+              <w:tab w:val="right" w:leader="dot" w:pos="9350"/>
+            </w:tabs>
+            <w:rPr>
+              <w:noProof/>
+            </w:rPr>
+          </w:pPr>
+          <w:hyperlink w:anchor="_Toc521871836" w:history="1">
+            <w:r>
+              <w:rPr>
+                <w:rStyle w:val="Hyperlink"/>
+                <w:noProof/>
+              </w:rPr>
+              <w:t>2.</w:t>
+            </w:r>
+            <w:r>
+              <w:rPr>
+                <w:noProof/>
+              </w:rPr>
+              <w:tab/>
+            </w:r>
+            <w:r>
+              <w:rPr>
+                <w:rStyle w:val="Hyperlink"/>
+                <w:noProof/>
+              </w:rPr>
+              <w:t>System Overview</w:t>
+            </w:r>
+            <w:r>
+              <w:rPr>
+                <w:noProof/>
+                <w:webHidden/>
+              </w:rPr>
+              <w:tab/>
+            </w:r>
+            <w:r>
+              <w:rPr>
+                <w:noProof/>
+                <w:webHidden/>
+              </w:rPr>
+              <w:fldChar w:fldCharType="begin"/>
+            </w:r>
+            <w:r>
+              <w:rPr>
+                <w:noProof/>
+                <w:webHidden/>
+              </w:rPr>
+              <w:instrText xml:space="preserve"> PAGEREF _Toc521871836 \h </w:instrText>
+            </w:r>
+            <w:r>
+              <w:rPr>
+                <w:noProof/>
+                <w:webHidden/>
+              </w:rPr>
+            </w:r>
+            <w:r>
+              <w:rPr>
+                <w:noProof/>
+                <w:webHidden/>
+              </w:rPr>
+              <w:fldChar w:fldCharType="separate"/>
+            </w:r>
+            <w:r>
+              <w:rPr>
+                <w:noProof/>
+                <w:webHidden/>
+              </w:rPr>
+              <w:t>3</w:t>
+            </w:r>
+            <w:r>
+              <w:rPr>
+                <w:noProof/>
+                <w:webHidden/>
+              </w:rPr>
+              <w:fldChar w:fldCharType="end"/>
+            </w:r>
+          </w:hyperlink>
+        </w:p>
+        <w:p>
+          <w:pPr>
+            <w:pStyle w:val="TOC2"/>
+            <w:tabs>
+              <w:tab w:val="right" w:leader="dot" w:pos="9350"/>
+            </w:tabs>
+            <w:rPr>
+              <w:noProof/>
+            </w:rPr>
+          </w:pPr>
+          <w:hyperlink w:anchor="_Toc521871837" w:history="1">
+            <w:r>
+              <w:rPr>
+                <w:rStyle w:val="Hyperlink"/>
+                <w:noProof/>
+              </w:rPr>
+              <w:t>2.1 Description of Software</w:t>
+            </w:r>
+            <w:r>
+              <w:rPr>
+                <w:noProof/>
+                <w:webHidden/>
+              </w:rPr>
+              <w:tab/>
+            </w:r>
+            <w:r>
+              <w:rPr>
+                <w:noProof/>
+                <w:webHidden/>
+              </w:rPr>
+              <w:fldChar w:fldCharType="begin"/>
+            </w:r>
+            <w:r>
+              <w:rPr>
+                <w:noProof/>
+                <w:webHidden/>
+              </w:rPr>
+              <w:instrText xml:space="preserve"> PAGEREF _Toc521871837 \h </w:instrText>
+            </w:r>
+            <w:r>
+              <w:rPr>
+                <w:noProof/>
+                <w:webHidden/>
+              </w:rPr>
+            </w:r>
+            <w:r>
+              <w:rPr>
+                <w:noProof/>
+                <w:webHidden/>
+              </w:rPr>
+              <w:fldChar w:fldCharType="separate"/>
+            </w:r>
+            <w:r>
+              <w:rPr>
+                <w:noProof/>
+                <w:webHidden/>
+              </w:rPr>
+              <w:t>3</w:t>
+            </w:r>
+            <w:r>
+              <w:rPr>
+                <w:noProof/>
+                <w:webHidden/>
+              </w:rPr>
+              <w:fldChar w:fldCharType="end"/>
+            </w:r>
+          </w:hyperlink>
+        </w:p>
+        <w:p>
+          <w:pPr>
+            <w:pStyle w:val="TOC2"/>
+            <w:tabs>
+              <w:tab w:val="right" w:leader="dot" w:pos="9350"/>
+            </w:tabs>
+            <w:rPr>
+              <w:noProof/>
+            </w:rPr>
+          </w:pPr>
+          <w:hyperlink w:anchor="_Toc521871838" w:history="1">
+            <w:r>
+              <w:rPr>
+                <w:rStyle w:val="Hyperlink"/>
+                <w:noProof/>
+              </w:rPr>
+              <w:t>2. 2 Technologies Used</w:t>
+            </w:r>
+            <w:r>
+              <w:rPr>
+                <w:noProof/>
+                <w:webHidden/>
+              </w:rPr>
+              <w:tab/>
+            </w:r>
+            <w:r>
+              <w:rPr>
+                <w:noProof/>
+                <w:webHidden/>
+              </w:rPr>
+              <w:fldChar w:fldCharType="begin"/>
+            </w:r>
+            <w:r>
+              <w:rPr>
+                <w:noProof/>
+                <w:webHidden/>
+              </w:rPr>
+              <w:instrText xml:space="preserve"> PAGEREF _Toc521871838 \h </w:instrText>
+            </w:r>
+            <w:r>
+              <w:rPr>
+                <w:noProof/>
+                <w:webHidden/>
+              </w:rPr>
+            </w:r>
+            <w:r>
+              <w:rPr>
+                <w:noProof/>
+                <w:webHidden/>
+              </w:rPr>
+              <w:fldChar w:fldCharType="separate"/>
+            </w:r>
+            <w:r>
+              <w:rPr>
+                <w:noProof/>
+                <w:webHidden/>
+              </w:rPr>
+              <w:t>3</w:t>
+            </w:r>
+            <w:r>
+              <w:rPr>
+                <w:noProof/>
+                <w:webHidden/>
+              </w:rPr>
+              <w:fldChar w:fldCharType="end"/>
+            </w:r>
+          </w:hyperlink>
+        </w:p>
+        <w:p>
+          <w:pPr>
+            <w:pStyle w:val="TOC1"/>
+            <w:tabs>
+              <w:tab w:val="left" w:pos="440"/>
+              <w:tab w:val="right" w:leader="dot" w:pos="9350"/>
+            </w:tabs>
+            <w:rPr>
+              <w:noProof/>
+            </w:rPr>
+          </w:pPr>
+          <w:hyperlink w:anchor="_Toc521871839" w:history="1">
+            <w:r>
+              <w:rPr>
+                <w:rStyle w:val="Hyperlink"/>
+                <w:noProof/>
+              </w:rPr>
+              <w:t>3.</w:t>
+            </w:r>
+            <w:r>
+              <w:rPr>
+                <w:noProof/>
+              </w:rPr>
+              <w:tab/>
+            </w:r>
+            <w:r>
+              <w:rPr>
+                <w:rStyle w:val="Hyperlink"/>
+                <w:noProof/>
+              </w:rPr>
+              <w:t>System Architecture</w:t>
+            </w:r>
+            <w:r>
+              <w:rPr>
+                <w:noProof/>
+                <w:webHidden/>
+              </w:rPr>
+              <w:tab/>
+            </w:r>
+            <w:r>
+              <w:rPr>
+                <w:noProof/>
+                <w:webHidden/>
+              </w:rPr>
+              <w:fldChar w:fldCharType="begin"/>
+            </w:r>
+            <w:r>
+              <w:rPr>
+                <w:noProof/>
+                <w:webHidden/>
+              </w:rPr>
+              <w:instrText xml:space="preserve"> PAGEREF _Toc521871839 \h </w:instrText>
+            </w:r>
+            <w:r>
+              <w:rPr>
+                <w:noProof/>
+                <w:webHidden/>
+              </w:rPr>
+            </w:r>
+            <w:r>
+              <w:rPr>
+                <w:noProof/>
+                <w:webHidden/>
+              </w:rPr>
+              <w:fldChar w:fldCharType="separate"/>
+            </w:r>
+            <w:r>
+              <w:rPr>
+                <w:noProof/>
+                <w:webHidden/>
+              </w:rPr>
+              <w:t>4</w:t>
+            </w:r>
+            <w:r>
+              <w:rPr>
+                <w:noProof/>
+                <w:webHidden/>
+              </w:rPr>
+              <w:fldChar w:fldCharType="end"/>
+            </w:r>
+          </w:hyperlink>
+        </w:p>
+        <w:p>
+          <w:pPr>
+            <w:pStyle w:val="TOC2"/>
+            <w:tabs>
+              <w:tab w:val="right" w:leader="dot" w:pos="9350"/>
+            </w:tabs>
+            <w:rPr>
+              <w:noProof/>
+            </w:rPr>
+          </w:pPr>
+          <w:hyperlink w:anchor="_Toc521871840" w:history="1">
+            <w:r>
+              <w:rPr>
+                <w:rStyle w:val="Hyperlink"/>
+                <w:noProof/>
+              </w:rPr>
+              <w:t>3.1 Architectural Design Components</w:t>
+            </w:r>
+            <w:r>
+              <w:rPr>
+                <w:noProof/>
+                <w:webHidden/>
+              </w:rPr>
+              <w:tab/>
+            </w:r>
+            <w:r>
+              <w:rPr>
+                <w:noProof/>
+                <w:webHidden/>
+              </w:rPr>
+              <w:fldChar w:fldCharType="begin"/>
+            </w:r>
+            <w:r>
+              <w:rPr>
+                <w:noProof/>
+                <w:webHidden/>
+              </w:rPr>
+              <w:instrText xml:space="preserve"> PAGEREF _Toc521871840 \h </w:instrText>
+            </w:r>
+            <w:r>
+              <w:rPr>
+                <w:noProof/>
+                <w:webHidden/>
+              </w:rPr>
+            </w:r>
+            <w:r>
+              <w:rPr>
+                <w:noProof/>
+                <w:webHidden/>
+              </w:rPr>
+              <w:fldChar w:fldCharType="separate"/>
+            </w:r>
+            <w:r>
+              <w:rPr>
+                <w:noProof/>
+                <w:webHidden/>
+              </w:rPr>
+              <w:t>4</w:t>
+            </w:r>
+            <w:r>
+              <w:rPr>
+                <w:noProof/>
+                <w:webHidden/>
+              </w:rPr>
+              <w:fldChar w:fldCharType="end"/>
+            </w:r>
+          </w:hyperlink>
+        </w:p>
+        <w:p>
+          <w:pPr>
+            <w:pStyle w:val="TOC2"/>
+            <w:tabs>
+              <w:tab w:val="right" w:leader="dot" w:pos="9350"/>
+            </w:tabs>
+            <w:rPr>
+              <w:noProof/>
+            </w:rPr>
+          </w:pPr>
+          <w:hyperlink w:anchor="_Toc521871841" w:history="1">
+            <w:r>
+              <w:rPr>
+                <w:rStyle w:val="Hyperlink"/>
+                <w:noProof/>
+              </w:rPr>
+              <w:t>3.2 Design Rationale</w:t>
+            </w:r>
+            <w:r>
+              <w:rPr>
+                <w:noProof/>
+                <w:webHidden/>
+              </w:rPr>
+              <w:tab/>
+            </w:r>
+            <w:r>
+              <w:rPr>
+                <w:noProof/>
+                <w:webHidden/>
+              </w:rPr>
+              <w:fldChar w:fldCharType="begin"/>
+            </w:r>
+            <w:r>
+              <w:rPr>
+                <w:noProof/>
+                <w:webHidden/>
+              </w:rPr>
+              <w:instrText xml:space="preserve"> PAGEREF _Toc521871841 \h </w:instrText>
+            </w:r>
+            <w:r>
+              <w:rPr>
+                <w:noProof/>
+                <w:webHidden/>
+              </w:rPr>
+            </w:r>
+            <w:r>
+              <w:rPr>
+                <w:noProof/>
+                <w:webHidden/>
+              </w:rPr>
+              <w:fldChar w:fldCharType="separate"/>
+            </w:r>
+            <w:r>
+              <w:rPr>
+                <w:noProof/>
+                <w:webHidden/>
+              </w:rPr>
+              <w:t>5</w:t>
+            </w:r>
+            <w:r>
+              <w:rPr>
+                <w:noProof/>
+                <w:webHidden/>
+              </w:rPr>
+              <w:fldChar w:fldCharType="end"/>
+            </w:r>
+          </w:hyperlink>
+        </w:p>
+        <w:p>
+          <w:pPr>
+            <w:pStyle w:val="TOC1"/>
+            <w:tabs>
+              <w:tab w:val="right" w:leader="dot" w:pos="9350"/>
+            </w:tabs>
+            <w:rPr>
+              <w:noProof/>
+            </w:rPr>
+          </w:pPr>
+          <w:hyperlink w:anchor="_Toc521871842" w:history="1">
+            <w:r>
+              <w:rPr>
+                <w:rStyle w:val="Hyperlink"/>
+                <w:noProof/>
+              </w:rPr>
+              <w:t>4. Component Design</w:t>
+            </w:r>
+            <w:r>
+              <w:rPr>
+                <w:noProof/>
+                <w:webHidden/>
+              </w:rPr>
+              <w:tab/>
+            </w:r>
+            <w:r>
+              <w:rPr>
+                <w:noProof/>
+                <w:webHidden/>
+              </w:rPr>
+              <w:fldChar w:fldCharType="begin"/>
+            </w:r>
+            <w:r>
+              <w:rPr>
+                <w:noProof/>
+                <w:webHidden/>
+              </w:rPr>
+              <w:instrText xml:space="preserve"> PAGEREF _Toc521871842 \h </w:instrText>
+            </w:r>
+            <w:r>
+              <w:rPr>
+                <w:noProof/>
+                <w:webHidden/>
+              </w:rPr>
+            </w:r>
+            <w:r>
+              <w:rPr>
+                <w:noProof/>
+                <w:webHidden/>
+              </w:rPr>
+              <w:fldChar w:fldCharType="separate"/>
+            </w:r>
+            <w:r>
+              <w:rPr>
+                <w:noProof/>
+                <w:webHidden/>
+              </w:rPr>
+              <w:t>6</w:t>
+            </w:r>
+            <w:r>
+              <w:rPr>
+                <w:noProof/>
+                <w:webHidden/>
+              </w:rPr>
+              <w:fldChar w:fldCharType="end"/>
+            </w:r>
+          </w:hyperlink>
+        </w:p>
+        <w:p>
+          <w:pPr>
+            <w:pStyle w:val="TOC2"/>
+            <w:tabs>
+              <w:tab w:val="right" w:leader="dot" w:pos="9350"/>
+            </w:tabs>
+            <w:rPr>
+              <w:noProof/>
+            </w:rPr>
+          </w:pPr>
+          <w:hyperlink w:anchor="_Toc521871843" w:history="1">
+            <w:r>
+              <w:rPr>
+                <w:rStyle w:val="Hyperlink"/>
+                <w:noProof/>
+              </w:rPr>
+              <w:t>4.1 Overview</w:t>
+            </w:r>
+            <w:r>
+              <w:rPr>
+                <w:noProof/>
+                <w:webHidden/>
+              </w:rPr>
+              <w:tab/>
+            </w:r>
+            <w:r>
+              <w:rPr>
+                <w:noProof/>
+                <w:webHidden/>
+              </w:rPr>
+              <w:fldChar w:fldCharType="begin"/>
+            </w:r>
+            <w:r>
+              <w:rPr>
+                <w:noProof/>
+                <w:webHidden/>
+              </w:rPr>
+              <w:instrText xml:space="preserve"> PAGEREF _Toc521871843 \h </w:instrText>
+            </w:r>
+            <w:r>
+              <w:rPr>
+                <w:noProof/>
+                <w:webHidden/>
+              </w:rPr>
+            </w:r>
+            <w:r>
+              <w:rPr>
+                <w:noProof/>
+                <w:webHidden/>
+              </w:rPr>
+              <w:fldChar w:fldCharType="separate"/>
+            </w:r>
+            <w:r>
+              <w:rPr>
+                <w:noProof/>
+                <w:webHidden/>
+              </w:rPr>
+              <w:t>6</w:t>
+            </w:r>
+            <w:r>
+              <w:rPr>
+                <w:noProof/>
+                <w:webHidden/>
+              </w:rPr>
+              <w:fldChar w:fldCharType="end"/>
+            </w:r>
+          </w:hyperlink>
+        </w:p>
+        <w:p>
+          <w:pPr>
+            <w:pStyle w:val="TOC2"/>
+            <w:tabs>
+              <w:tab w:val="right" w:leader="dot" w:pos="9350"/>
+            </w:tabs>
+            <w:rPr>
+              <w:noProof/>
+            </w:rPr>
+          </w:pPr>
+          <w:hyperlink w:anchor="_Toc521871844" w:history="1">
+            <w:r>
+              <w:rPr>
+                <w:rStyle w:val="Hyperlink"/>
+                <w:noProof/>
+              </w:rPr>
+              <w:t>4.2 Server Program</w:t>
+            </w:r>
+            <w:r>
+              <w:rPr>
+                <w:noProof/>
+                <w:webHidden/>
+              </w:rPr>
+              <w:tab/>
+            </w:r>
+            <w:r>
+              <w:rPr>
+                <w:noProof/>
+                <w:webHidden/>
+              </w:rPr>
+              <w:fldChar w:fldCharType="begin"/>
+            </w:r>
+            <w:r>
+              <w:rPr>
+                <w:noProof/>
+                <w:webHidden/>
+              </w:rPr>
+              <w:instrText xml:space="preserve"> PAGEREF _Toc521871844 \h </w:instrText>
+            </w:r>
+            <w:r>
+              <w:rPr>
+                <w:noProof/>
+                <w:webHidden/>
+              </w:rPr>
+            </w:r>
+            <w:r>
+              <w:rPr>
+                <w:noProof/>
+                <w:webHidden/>
+              </w:rPr>
+              <w:fldChar w:fldCharType="separate"/>
+            </w:r>
+            <w:r>
+              <w:rPr>
+                <w:noProof/>
+                <w:webHidden/>
+              </w:rPr>
+              <w:t>6</w:t>
+            </w:r>
+            <w:r>
+              <w:rPr>
+                <w:noProof/>
+                <w:webHidden/>
+              </w:rPr>
+              <w:fldChar w:fldCharType="end"/>
+            </w:r>
+          </w:hyperlink>
+        </w:p>
+        <w:p>
+          <w:pPr>
+            <w:pStyle w:val="TOC2"/>
+            <w:tabs>
+              <w:tab w:val="right" w:leader="dot" w:pos="9350"/>
+            </w:tabs>
+            <w:rPr>
+              <w:noProof/>
+            </w:rPr>
+          </w:pPr>
+          <w:hyperlink w:anchor="_Toc521871845" w:history="1">
+            <w:r>
+              <w:rPr>
+                <w:rStyle w:val="Hyperlink"/>
+                <w:noProof/>
+              </w:rPr>
+              <w:t>4.2.1 Server.cs</w:t>
+            </w:r>
+            <w:r>
+              <w:rPr>
+                <w:noProof/>
+                <w:webHidden/>
+              </w:rPr>
+              <w:tab/>
+            </w:r>
+            <w:r>
+              <w:rPr>
+                <w:noProof/>
+                <w:webHidden/>
+              </w:rPr>
+              <w:fldChar w:fldCharType="begin"/>
+            </w:r>
+            <w:r>
+              <w:rPr>
+                <w:noProof/>
+                <w:webHidden/>
+              </w:rPr>
+              <w:instrText xml:space="preserve"> PAGEREF _Toc521871845 \h </w:instrText>
+            </w:r>
+            <w:r>
+              <w:rPr>
+                <w:noProof/>
+                <w:webHidden/>
+              </w:rPr>
+            </w:r>
+            <w:r>
+              <w:rPr>
+                <w:noProof/>
+                <w:webHidden/>
+              </w:rPr>
+              <w:fldChar w:fldCharType="separate"/>
+            </w:r>
+            <w:r>
+              <w:rPr>
+                <w:noProof/>
+                <w:webHidden/>
+              </w:rPr>
+              <w:t>6</w:t>
+            </w:r>
+            <w:r>
+              <w:rPr>
+                <w:noProof/>
+                <w:webHidden/>
+              </w:rPr>
+              <w:fldChar w:fldCharType="end"/>
+            </w:r>
+          </w:hyperlink>
+        </w:p>
+        <w:p>
+          <w:pPr>
+            <w:pStyle w:val="TOC2"/>
+            <w:tabs>
+              <w:tab w:val="right" w:leader="dot" w:pos="9350"/>
+            </w:tabs>
+            <w:rPr>
+              <w:noProof/>
+            </w:rPr>
+          </w:pPr>
+          <w:hyperlink w:anchor="_Toc521871846" w:history="1">
+            <w:r>
+              <w:rPr>
+                <w:rStyle w:val="Hyperlink"/>
+                <w:noProof/>
+              </w:rPr>
+              <w:t>4.2.4 ServerCheckersGame.cs</w:t>
+            </w:r>
+            <w:r>
+              <w:rPr>
+                <w:noProof/>
+                <w:webHidden/>
+              </w:rPr>
+              <w:tab/>
+            </w:r>
+            <w:r>
+              <w:rPr>
+                <w:noProof/>
+                <w:webHidden/>
+              </w:rPr>
+              <w:fldChar w:fldCharType="begin"/>
+            </w:r>
+            <w:r>
+              <w:rPr>
+                <w:noProof/>
+                <w:webHidden/>
+              </w:rPr>
+              <w:instrText xml:space="preserve"> PAGEREF _Toc521871846 \h </w:instrText>
+            </w:r>
+            <w:r>
+              <w:rPr>
+                <w:noProof/>
+                <w:webHidden/>
+              </w:rPr>
+            </w:r>
+            <w:r>
+              <w:rPr>
+                <w:noProof/>
+                <w:webHidden/>
+              </w:rPr>
+              <w:fldChar w:fldCharType="separate"/>
+            </w:r>
+            <w:r>
+              <w:rPr>
+                <w:noProof/>
+                <w:webHidden/>
+              </w:rPr>
+              <w:t>11</w:t>
+            </w:r>
+            <w:r>
+              <w:rPr>
+                <w:noProof/>
+                <w:webHidden/>
+              </w:rPr>
+              <w:fldChar w:fldCharType="end"/>
+            </w:r>
+          </w:hyperlink>
+        </w:p>
+        <w:p>
+          <w:pPr>
+            <w:pStyle w:val="TOC2"/>
+            <w:tabs>
+              <w:tab w:val="right" w:leader="dot" w:pos="9350"/>
+            </w:tabs>
+            <w:rPr>
+              <w:noProof/>
+            </w:rPr>
+          </w:pPr>
+          <w:hyperlink w:anchor="_Toc521871847" w:history="1">
+            <w:r>
+              <w:rPr>
+                <w:rStyle w:val="Hyperlink"/>
+                <w:noProof/>
+              </w:rPr>
+              <w:t>4.3 Client Program</w:t>
+            </w:r>
+            <w:r>
+              <w:rPr>
+                <w:noProof/>
+                <w:webHidden/>
+              </w:rPr>
+              <w:tab/>
+            </w:r>
+            <w:r>
+              <w:rPr>
+                <w:noProof/>
+                <w:webHidden/>
+              </w:rPr>
+              <w:fldChar w:fldCharType="begin"/>
+            </w:r>
+            <w:r>
+              <w:rPr>
+                <w:noProof/>
+                <w:webHidden/>
+              </w:rPr>
+              <w:instrText xml:space="preserve"> PAGEREF _Toc521871847 \h </w:instrText>
+            </w:r>
+            <w:r>
+              <w:rPr>
+                <w:noProof/>
+                <w:webHidden/>
+              </w:rPr>
+            </w:r>
+            <w:r>
+              <w:rPr>
+                <w:noProof/>
+                <w:webHidden/>
+              </w:rPr>
+              <w:fldChar w:fldCharType="separate"/>
+            </w:r>
+            <w:r>
+              <w:rPr>
+                <w:noProof/>
+                <w:webHidden/>
+              </w:rPr>
+              <w:t>16</w:t>
+            </w:r>
+            <w:r>
+              <w:rPr>
+                <w:noProof/>
+                <w:webHidden/>
+              </w:rPr>
+              <w:fldChar w:fldCharType="end"/>
+            </w:r>
+          </w:hyperlink>
+        </w:p>
+        <w:p>
+          <w:pPr>
+            <w:pStyle w:val="TOC2"/>
+            <w:tabs>
+              <w:tab w:val="right" w:leader="dot" w:pos="9350"/>
+            </w:tabs>
+            <w:rPr>
+              <w:noProof/>
+            </w:rPr>
+          </w:pPr>
+          <w:hyperlink w:anchor="_Toc521871848" w:history="1">
+            <w:r>
+              <w:rPr>
+                <w:rStyle w:val="Hyperlink"/>
+                <w:noProof/>
+              </w:rPr>
+              <w:t>4.3.1 Client.cs</w:t>
+            </w:r>
+            <w:r>
+              <w:rPr>
+                <w:noProof/>
+                <w:webHidden/>
+              </w:rPr>
+              <w:tab/>
+            </w:r>
+            <w:r>
+              <w:rPr>
+                <w:noProof/>
+                <w:webHidden/>
+              </w:rPr>
+              <w:fldChar w:fldCharType="begin"/>
+            </w:r>
+            <w:r>
+              <w:rPr>
+                <w:noProof/>
+                <w:webHidden/>
+              </w:rPr>
+              <w:instrText xml:space="preserve"> PAGEREF _Toc521871848 \h </w:instrText>
+            </w:r>
+            <w:r>
+              <w:rPr>
+                <w:noProof/>
+                <w:webHidden/>
+              </w:rPr>
+            </w:r>
+            <w:r>
+              <w:rPr>
+                <w:noProof/>
+                <w:webHidden/>
+              </w:rPr>
+              <w:fldChar w:fldCharType="separate"/>
+            </w:r>
+            <w:r>
+              <w:rPr>
+                <w:noProof/>
+                <w:webHidden/>
+              </w:rPr>
+              <w:t>16</w:t>
+            </w:r>
+            <w:r>
+              <w:rPr>
+                <w:noProof/>
+                <w:webHidden/>
+              </w:rPr>
+              <w:fldChar w:fldCharType="end"/>
+            </w:r>
+          </w:hyperlink>
+        </w:p>
+        <w:p>
+          <w:pPr>
+            <w:pStyle w:val="TOC2"/>
+            <w:tabs>
+              <w:tab w:val="right" w:leader="dot" w:pos="9350"/>
+            </w:tabs>
+            <w:rPr>
+              <w:noProof/>
+            </w:rPr>
+          </w:pPr>
+          <w:hyperlink w:anchor="_Toc521871849" w:history="1">
+            <w:r>
+              <w:rPr>
+                <w:rStyle w:val="Hyperlink"/>
+                <w:noProof/>
+              </w:rPr>
+              <w:t>4.3.4 CheckersGameForm.cs</w:t>
+            </w:r>
+            <w:r>
+              <w:rPr>
+                <w:noProof/>
+                <w:webHidden/>
+              </w:rPr>
+              <w:tab/>
+            </w:r>
+            <w:r>
+              <w:rPr>
+                <w:noProof/>
+                <w:webHidden/>
+              </w:rPr>
+              <w:fldChar w:fldCharType="begin"/>
+            </w:r>
+            <w:r>
+              <w:rPr>
+                <w:noProof/>
+                <w:webHidden/>
+              </w:rPr>
+              <w:instrText xml:space="preserve"> PAGEREF _Toc521871849 \h </w:instrText>
+            </w:r>
+            <w:r>
+              <w:rPr>
+                <w:noProof/>
+                <w:webHidden/>
+              </w:rPr>
+            </w:r>
+            <w:r>
+              <w:rPr>
+                <w:noProof/>
+                <w:webHidden/>
+              </w:rPr>
+              <w:fldChar w:fldCharType="separate"/>
+            </w:r>
+            <w:r>
+              <w:rPr>
+                <w:noProof/>
+                <w:webHidden/>
+              </w:rPr>
+              <w:t>20</w:t>
+            </w:r>
+            <w:r>
+              <w:rPr>
+                <w:noProof/>
+                <w:webHidden/>
+              </w:rPr>
+              <w:fldChar w:fldCharType="end"/>
+            </w:r>
+          </w:hyperlink>
+        </w:p>
+        <w:p>
+          <w:pPr>
+            <w:pStyle w:val="TOC2"/>
+            <w:tabs>
+              <w:tab w:val="right" w:leader="dot" w:pos="9350"/>
+            </w:tabs>
+            <w:rPr>
+              <w:noProof/>
+            </w:rPr>
+          </w:pPr>
+          <w:hyperlink w:anchor="_Toc521871850" w:history="1">
+            <w:r>
+              <w:rPr>
+                <w:rStyle w:val="Hyperlink"/>
+                <w:noProof/>
+              </w:rPr>
+              <w:t>4.4 Universal / Shared Classes</w:t>
+            </w:r>
+            <w:r>
+              <w:rPr>
+                <w:noProof/>
+                <w:webHidden/>
+              </w:rPr>
+              <w:tab/>
+            </w:r>
+            <w:r>
+              <w:rPr>
+                <w:noProof/>
+                <w:webHidden/>
+              </w:rPr>
+              <w:fldChar w:fldCharType="begin"/>
+            </w:r>
+            <w:r>
+              <w:rPr>
+                <w:noProof/>
+                <w:webHidden/>
+              </w:rPr>
+              <w:instrText xml:space="preserve"> PAGEREF _Toc521871850 \h </w:instrText>
+            </w:r>
+            <w:r>
+              <w:rPr>
+                <w:noProof/>
+                <w:webHidden/>
+              </w:rPr>
+            </w:r>
+            <w:r>
+              <w:rPr>
+                <w:noProof/>
+                <w:webHidden/>
+              </w:rPr>
+              <w:fldChar w:fldCharType="separate"/>
+            </w:r>
+            <w:r>
+              <w:rPr>
+                <w:noProof/>
+                <w:webHidden/>
+              </w:rPr>
+              <w:t>23</w:t>
+            </w:r>
+            <w:r>
+              <w:rPr>
+                <w:noProof/>
+                <w:webHidden/>
+              </w:rPr>
+              <w:fldChar w:fldCharType="end"/>
+            </w:r>
+          </w:hyperlink>
+        </w:p>
+        <w:p>
+          <w:pPr>
+            <w:pStyle w:val="TOC2"/>
+            <w:tabs>
+              <w:tab w:val="right" w:leader="dot" w:pos="9350"/>
+            </w:tabs>
+            <w:rPr>
+              <w:noProof/>
+            </w:rPr>
+          </w:pPr>
+          <w:hyperlink w:anchor="_Toc521871851" w:history="1">
+            <w:r>
+              <w:rPr>
+                <w:rStyle w:val="Hyperlink"/>
+                <w:noProof/>
+              </w:rPr>
+              <w:t>4.4.1 Enums</w:t>
+            </w:r>
+            <w:r>
+              <w:rPr>
+                <w:noProof/>
+                <w:webHidden/>
+              </w:rPr>
+              <w:tab/>
+            </w:r>
+            <w:r>
+              <w:rPr>
+                <w:noProof/>
+                <w:webHidden/>
+              </w:rPr>
+              <w:fldChar w:fldCharType="begin"/>
+            </w:r>
+            <w:r>
+              <w:rPr>
+                <w:noProof/>
+                <w:webHidden/>
+              </w:rPr>
+              <w:instrText xml:space="preserve"> PAGEREF _Toc521871851 \h </w:instrText>
+            </w:r>
+            <w:r>
+              <w:rPr>
+                <w:noProof/>
+                <w:webHidden/>
+              </w:rPr>
+            </w:r>
+            <w:r>
+              <w:rPr>
+                <w:noProof/>
+                <w:webHidden/>
+              </w:rPr>
+              <w:fldChar w:fldCharType="separate"/>
+            </w:r>
+            <w:r>
+              <w:rPr>
+                <w:noProof/>
+                <w:webHidden/>
+              </w:rPr>
+              <w:t>23</w:t>
+            </w:r>
+            <w:r>
+              <w:rPr>
+                <w:noProof/>
+                <w:webHidden/>
+              </w:rPr>
+              <w:fldChar w:fldCharType="end"/>
+            </w:r>
+          </w:hyperlink>
+        </w:p>
+        <w:p>
+          <w:pPr>
+            <w:pStyle w:val="TOC2"/>
+            <w:tabs>
+              <w:tab w:val="right" w:leader="dot" w:pos="9350"/>
+            </w:tabs>
+            <w:rPr>
+              <w:noProof/>
+            </w:rPr>
+          </w:pPr>
+          <w:hyperlink w:anchor="_Toc521871852" w:history="1">
+            <w:r>
+              <w:rPr>
+                <w:rStyle w:val="Hyperlink"/>
+                <w:noProof/>
+              </w:rPr>
+              <w:t>4.4.2 GameBoard</w:t>
+            </w:r>
+            <w:r>
+              <w:rPr>
+                <w:noProof/>
+                <w:webHidden/>
+              </w:rPr>
+              <w:tab/>
+            </w:r>
+            <w:r>
+              <w:rPr>
+                <w:noProof/>
+                <w:webHidden/>
+              </w:rPr>
+              <w:fldChar w:fldCharType="begin"/>
+            </w:r>
+            <w:r>
+              <w:rPr>
+                <w:noProof/>
+                <w:webHidden/>
+              </w:rPr>
+              <w:instrText xml:space="preserve"> PAGEREF _Toc521871852 \h </w:instrText>
+            </w:r>
+            <w:r>
+              <w:rPr>
+                <w:noProof/>
+                <w:webHidden/>
+              </w:rPr>
+            </w:r>
+            <w:r>
+              <w:rPr>
+                <w:noProof/>
+                <w:webHidden/>
+              </w:rPr>
+              <w:fldChar w:fldCharType="separate"/>
+            </w:r>
+            <w:r>
+              <w:rPr>
+                <w:noProof/>
+                <w:webHidden/>
+              </w:rPr>
+              <w:t>24</w:t>
+            </w:r>
+            <w:r>
+              <w:rPr>
+                <w:noProof/>
+                <w:webHidden/>
+              </w:rPr>
+              <w:fldChar w:fldCharType="end"/>
+            </w:r>
+          </w:hyperlink>
+        </w:p>
+        <w:p>
+          <w:pPr>
+            <w:pStyle w:val="TOC2"/>
+            <w:tabs>
+              <w:tab w:val="right" w:leader="dot" w:pos="9350"/>
+            </w:tabs>
+            <w:rPr>
+              <w:noProof/>
+            </w:rPr>
+          </w:pPr>
+          <w:hyperlink w:anchor="_Toc521871853" w:history="1">
+            <w:r>
+              <w:rPr>
+                <w:rStyle w:val="Hyperlink"/>
+                <w:noProof/>
+              </w:rPr>
+              <w:t>4.4.5 PlayerMove</w:t>
+            </w:r>
+            <w:r>
+              <w:rPr>
+                <w:noProof/>
+                <w:webHidden/>
+              </w:rPr>
+              <w:tab/>
+            </w:r>
+            <w:r>
+              <w:rPr>
+                <w:noProof/>
+                <w:webHidden/>
+              </w:rPr>
+              <w:fldChar w:fldCharType="begin"/>
+            </w:r>
+            <w:r>
+              <w:rPr>
+                <w:noProof/>
+                <w:webHidden/>
+              </w:rPr>
+              <w:instrText xml:space="preserve"> PAGEREF _Toc521871853 \h </w:instrText>
+            </w:r>
+            <w:r>
+              <w:rPr>
+                <w:noProof/>
+                <w:webHidden/>
+              </w:rPr>
+            </w:r>
+            <w:r>
+              <w:rPr>
+                <w:noProof/>
+                <w:webHidden/>
+              </w:rPr>
+              <w:fldChar w:fldCharType="separate"/>
+            </w:r>
+            <w:r>
+              <w:rPr>
+                <w:noProof/>
+                <w:webHidden/>
+              </w:rPr>
+              <w:t>27</w:t>
+            </w:r>
+            <w:r>
+              <w:rPr>
+                <w:noProof/>
+                <w:webHidden/>
+              </w:rPr>
+              <w:fldChar w:fldCharType="end"/>
+            </w:r>
+          </w:hyperlink>
+        </w:p>
+        <w:p>
+          <w:pPr>
+            <w:pStyle w:val="TOC2"/>
+            <w:tabs>
+              <w:tab w:val="right" w:leader="dot" w:pos="9350"/>
+            </w:tabs>
+            <w:rPr>
+              <w:noProof/>
+            </w:rPr>
+          </w:pPr>
+          <w:hyperlink w:anchor="_Toc521871854" w:history="1">
+            <w:r>
+              <w:rPr>
+                <w:rStyle w:val="Hyperlink"/>
+                <w:noProof/>
+              </w:rPr>
+              <w:t>4.4.8 CKPoint</w:t>
+            </w:r>
+            <w:r>
+              <w:rPr>
+                <w:noProof/>
+                <w:webHidden/>
+              </w:rPr>
+              <w:tab/>
+            </w:r>
+            <w:r>
+              <w:rPr>
+                <w:noProof/>
+                <w:webHidden/>
+              </w:rPr>
+              <w:fldChar w:fldCharType="begin"/>
+            </w:r>
+            <w:r>
+              <w:rPr>
+                <w:noProof/>
+                <w:webHidden/>
+              </w:rPr>
+              <w:instrText xml:space="preserve"> PAGEREF _Toc521871854 \h </w:instrText>
+            </w:r>
+            <w:r>
+              <w:rPr>
+                <w:noProof/>
+                <w:webHidden/>
+              </w:rPr>
+            </w:r>
+            <w:r>
+              <w:rPr>
+                <w:noProof/>
+                <w:webHidden/>
+              </w:rPr>
+              <w:fldChar w:fldCharType="separate"/>
+            </w:r>
+            <w:r>
+              <w:rPr>
+                <w:noProof/>
+                <w:webHidden/>
+              </w:rPr>
+              <w:t>29</w:t>
+            </w:r>
+            <w:r>
+              <w:rPr>
+                <w:noProof/>
+                <w:webHidden/>
+              </w:rPr>
+              <w:fldChar w:fldCharType="end"/>
+            </w:r>
+          </w:hyperlink>
+        </w:p>
+        <w:p>
+          <w:r>
+            <w:rPr>
+              <w:b/>
+              <w:bCs/>
+              <w:noProof/>
+            </w:rPr>
+            <w:fldChar w:fldCharType="end"/>
+          </w:r>
+        </w:p>
+      </w:sdtContent>
+    </w:sdt>
+    <w:p/>
+    <w:p/>
+    <w:p>
+      <w:pPr>
+        <w:pStyle w:val="Heading1"/>
+        <w:numPr>
+          <w:ilvl w:val="0"/>
+          <w:numId w:val="1"/>
+        </w:numPr>
+      </w:pPr>
+      <w:bookmarkStart w:id="2" w:name="_Toc521871833"/>
+      <w:r>
+        <w:t>I</w:t>
+      </w:r>
+      <w:r>
+        <w:t>ntroduction</w:t>
+      </w:r>
+      <w:bookmarkEnd w:id="2"/>
+    </w:p>
+    <w:p>
+      <w:pPr>
+        <w:pStyle w:val="Heading2"/>
+        <w:numPr>
+          <w:ilvl w:val="1"/>
+          <w:numId w:val="1"/>
+        </w:numPr>
+      </w:pPr>
+      <w:bookmarkStart w:id="3" w:name="_Toc521871834"/>
+      <w:r>
+        <w:t>Purpose of Document</w:t>
+      </w:r>
+      <w:bookmarkEnd w:id="3"/>
+    </w:p>
+    <w:p>
+      <w:pPr>
+        <w:ind w:firstLine="523"/>
+      </w:pPr>
+      <w:r>
+        <w:t xml:space="preserve">This document is to describe the implementation of King Me software as </w:t>
+      </w:r>
+      <w:r>
+        <w:t xml:space="preserve">described in the King Me Requirement document. </w:t>
+      </w:r>
+      <w:r>
+        <w:t>King Me is an online two-player checkers game using professional checkers tournament rules.</w:t>
+      </w:r>
+    </w:p>
+    <w:p>
+      <w:pPr>
+        <w:pStyle w:val="Heading2"/>
+      </w:pPr>
+    </w:p>
+    <w:p>
+      <w:pPr>
+        <w:pStyle w:val="Heading2"/>
+        <w:numPr>
+          <w:ilvl w:val="1"/>
+          <w:numId w:val="1"/>
+        </w:numPr>
+      </w:pPr>
+      <w:bookmarkStart w:id="4" w:name="_Toc521871835"/>
+      <w:r>
+        <w:t>Scope of Document</w:t>
+      </w:r>
+      <w:bookmarkEnd w:id="4"/>
+    </w:p>
+    <w:p>
+      <w:pPr>
+        <w:ind w:left="0" w:firstLine="533"/>
+      </w:pPr>
+      <w:r>
+        <w:t>This document describes the implantation details of</w:t>
+      </w:r>
+      <w:r>
+        <w:t xml:space="preserve"> the King Me software. The software consists of </w:t>
+      </w:r>
+      <w:r>
+        <w:t>several systems that will be split into two main namespaces, host and client. The host and client share many of the same functions but differ in how the initial connection is made</w:t>
+      </w:r>
+      <w:r>
+        <w:t xml:space="preserve">. Code in the host is intended to host the game and the connection between the players. The client code is intended to </w:t>
+      </w:r>
+      <w:r>
+        <w:t xml:space="preserve">join the game. Both the client and host </w:t>
+      </w:r>
+      <w:proofErr w:type="gramStart"/>
+      <w:r>
+        <w:t>are able to</w:t>
+      </w:r>
+      <w:proofErr w:type="gramEnd"/>
+      <w:r>
+        <w:t xml:space="preserve"> make moves and perform tasks in the game in the same way.</w:t>
+      </w:r>
+    </w:p>
+    <w:p/>
+    <w:p>
+      <w:pPr>
+        <w:pStyle w:val="Heading1"/>
+        <w:numPr>
+          <w:ilvl w:val="0"/>
+          <w:numId w:val="1"/>
+        </w:numPr>
+      </w:pPr>
+      <w:bookmarkStart w:id="5" w:name="_Toc521871836"/>
+      <w:r>
+        <w:t>System Overview</w:t>
+      </w:r>
+      <w:bookmarkEnd w:id="5"/>
+    </w:p>
+    <w:p>
+      <w:pPr>
+        <w:pStyle w:val="Heading2"/>
+      </w:pPr>
+      <w:bookmarkStart w:id="6" w:name="_Toc521871837"/>
+      <w:r>
+        <w:t xml:space="preserve">2.1 </w:t>
+      </w:r>
+      <w:r>
+        <w:t>Description of Software</w:t>
+      </w:r>
+      <w:bookmarkEnd w:id="6"/>
+    </w:p>
+    <w:p>
+      <w:pPr>
+        <w:pStyle w:val="ListParagraph"/>
+        <w:ind w:left="0" w:firstLine="533"/>
+      </w:pPr>
+      <w:r>
+        <w:t xml:space="preserve">King Me is designed to be an online two-player </w:t>
+      </w:r>
+      <w:r>
+        <w:t xml:space="preserve">checkers game utilizing professional tournament rules. </w:t>
+      </w:r>
+      <w:r>
+        <w:t>Players will take turns making moves and jumps</w:t>
+      </w:r>
+      <w:r>
+        <w:t>.</w:t>
+      </w:r>
+      <w:r>
+        <w:t xml:space="preserve"> </w:t>
+      </w:r>
+      <w:r>
+        <w:t>The game will end</w:t>
+      </w:r>
+      <w:r>
+        <w:t xml:space="preserve"> on</w:t>
+      </w:r>
+      <w:r>
+        <w:t>c</w:t>
+      </w:r>
+      <w:r>
+        <w:t xml:space="preserve">e player has captured </w:t>
+      </w:r>
+      <w:r>
+        <w:t>all</w:t>
+      </w:r>
+      <w:r>
+        <w:t xml:space="preserve"> the other player’s tokens</w:t>
+      </w:r>
+      <w:r>
+        <w:t xml:space="preserve"> or forces one player to make the same three moves resulting in a win</w:t>
+      </w:r>
+      <w:r>
+        <w:t xml:space="preserve">, both players make the same three moves </w:t>
+      </w:r>
+      <w:r>
+        <w:t>resulting in a tie, or one player surrenders.</w:t>
+      </w:r>
+      <w:r>
+        <w:t xml:space="preserve"> </w:t>
+      </w:r>
+    </w:p>
+    <w:p>
+      <w:pPr>
+        <w:pStyle w:val="ListParagraph"/>
+        <w:ind w:left="0" w:firstLine="533"/>
+      </w:pPr>
+    </w:p>
+    <w:p>
+      <w:pPr>
+        <w:pStyle w:val="Heading2"/>
+        <w:ind w:left="0" w:firstLine="0"/>
+      </w:pPr>
+      <w:bookmarkStart w:id="7" w:name="_Toc521871838"/>
+      <w:r>
+        <w:t xml:space="preserve">2. 2 </w:t>
+      </w:r>
+      <w:r>
+        <w:t>Technologies Used</w:t>
+      </w:r>
+      <w:bookmarkEnd w:id="7"/>
+    </w:p>
+    <w:p>
+      <w:pPr>
+        <w:ind w:left="0" w:firstLine="533"/>
+      </w:pPr>
+      <w:r>
+        <w:t xml:space="preserve">King Me will use two PC (laptops or desktops) that utilize the Windows 10 operating system. Operating systems like Mac and Linux may be supported if time permits. </w:t>
+      </w:r>
+      <w:r>
+        <w:t xml:space="preserve">One player will use their machine to host the game while the other uses their machine to join the game. Once both players have connected, they will make their moves on their own machine </w:t>
+      </w:r>
+      <w:r>
+        <w:t>until the game ends.</w:t>
+      </w:r>
+    </w:p>
+    <w:p/>
+    <w:p>
+      <w:pPr>
+        <w:pStyle w:val="Heading1"/>
+        <w:numPr>
+          <w:ilvl w:val="0"/>
+          <w:numId w:val="1"/>
+        </w:numPr>
+      </w:pPr>
+      <w:bookmarkStart w:id="8" w:name="_Toc521871839"/>
+      <w:r>
+        <w:t>System Architecture</w:t>
+      </w:r>
+      <w:bookmarkEnd w:id="8"/>
+    </w:p>
+    <w:p>
+      <w:pPr>
+        <w:pStyle w:val="Heading2"/>
+      </w:pPr>
+      <w:bookmarkStart w:id="9" w:name="_Toc521871840"/>
+      <w:r>
+        <w:t xml:space="preserve">3.1 </w:t>
+      </w:r>
+      <w:r>
+        <w:t>A</w:t>
+      </w:r>
+      <w:r>
+        <w:t>rchitectural Design Components</w:t>
+      </w:r>
+      <w:bookmarkEnd w:id="9"/>
+    </w:p>
+    <w:p>
+      <w:pPr>
+        <w:ind w:left="0" w:firstLine="0"/>
+      </w:pPr>
+    </w:p>
+    <w:p>
+      <w:pPr>
+        <w:ind w:left="0" w:firstLine="0"/>
+      </w:pPr>
+      <w:r>
+        <w:rPr>
+          <w:b/>
+        </w:rPr>
+        <w:t>Server Application</w:t>
+      </w:r>
+      <w:r>
+        <w:t xml:space="preserve"> </w:t>
+      </w:r>
+      <w:r>
+        <w:t>–</w:t>
+      </w:r>
+      <w:r>
+        <w:t xml:space="preserve"> </w:t>
+      </w:r>
+      <w:r>
+        <w:t>The user interacts with the Server application to a</w:t>
+      </w:r>
+      <w:r>
+        <w:t xml:space="preserve">llow the player to start the process of hosting a game. The player will be able to </w:t>
+      </w:r>
+      <w:r>
+        <w:t xml:space="preserve">see their host </w:t>
+      </w:r>
+      <w:r>
+        <w:t>name,</w:t>
+      </w:r>
+      <w:r>
+        <w:t xml:space="preserve"> so they can supply that to the player who will join. </w:t>
+      </w:r>
+    </w:p>
+    <w:p>
+      <w:pPr>
+        <w:ind w:left="0" w:firstLine="0"/>
+      </w:pPr>
+    </w:p>
+    <w:p>
+      <w:pPr>
+        <w:ind w:left="0" w:firstLine="0"/>
+      </w:pPr>
+      <w:r>
+        <w:rPr>
+          <w:b/>
+        </w:rPr>
+        <w:t>Server Class</w:t>
+      </w:r>
+      <w:r>
+        <w:t xml:space="preserve"> </w:t>
+      </w:r>
+      <w:r>
+        <w:t xml:space="preserve">– A class that handles all the socket communications and </w:t>
+      </w:r>
+      <w:r>
+        <w:t>connections</w:t>
+      </w:r>
+      <w:r>
+        <w:t xml:space="preserve"> for hosting a game</w:t>
+      </w:r>
+      <w:r>
+        <w:t xml:space="preserve">. It also has access to the </w:t>
+      </w:r>
+      <w:proofErr w:type="spellStart"/>
+      <w:r>
+        <w:t>ServerCheckersGame</w:t>
+      </w:r>
+      <w:proofErr w:type="spellEnd"/>
+      <w:r>
+        <w:t xml:space="preserve"> Class.</w:t>
+      </w:r>
+    </w:p>
+    <w:p>
+      <w:pPr>
+        <w:ind w:left="0" w:firstLine="0"/>
+      </w:pPr>
+    </w:p>
+    <w:p>
+      <w:pPr>
+        <w:ind w:left="0" w:firstLine="0"/>
+      </w:pPr>
+      <w:proofErr w:type="spellStart"/>
+      <w:r>
+        <w:rPr>
+          <w:b/>
+        </w:rPr>
+        <w:t>ServerCheckersGame</w:t>
+      </w:r>
+      <w:proofErr w:type="spellEnd"/>
+      <w:r>
+        <w:rPr>
+          <w:b/>
+        </w:rPr>
+        <w:t xml:space="preserve"> Class</w:t>
+      </w:r>
+      <w:r>
+        <w:t xml:space="preserve"> – A class to keep track of all games currently in progress. When a player chooses to host a game</w:t>
+      </w:r>
+      <w:r>
+        <w:t xml:space="preserve"> (become the server) their game is added to this class and kept track of incase players disconnect.</w:t>
+      </w:r>
+    </w:p>
+    <w:p>
+      <w:pPr>
+        <w:ind w:left="0" w:firstLine="0"/>
+      </w:pPr>
+    </w:p>
+    <w:p>
+      <w:pPr>
+        <w:ind w:left="0" w:firstLine="0"/>
+      </w:pPr>
+      <w:r>
+        <w:rPr>
+          <w:b/>
+        </w:rPr>
+        <w:t>Client Application</w:t>
+      </w:r>
+      <w:r>
+        <w:t xml:space="preserve"> – The user interacts with the Client application to allow the player to join a game that </w:t>
+      </w:r>
+      <w:r>
+        <w:t>needs an opponent (host is the only player in the game). The player will be able to search for a specific host or choose a random opponent.</w:t>
+      </w:r>
+    </w:p>
+    <w:p>
+      <w:pPr>
+        <w:ind w:left="0" w:firstLine="0"/>
+      </w:pPr>
+    </w:p>
+    <w:p>
+      <w:pPr>
+        <w:ind w:left="0" w:firstLine="0"/>
+      </w:pPr>
+      <w:r>
+        <w:rPr>
+          <w:b/>
+        </w:rPr>
+        <w:t>Client Class</w:t>
+      </w:r>
+      <w:r>
+        <w:t xml:space="preserve"> </w:t>
+      </w:r>
+      <w:r>
+        <w:t>–</w:t>
+      </w:r>
+      <w:r>
+        <w:t xml:space="preserve"> </w:t>
+      </w:r>
+      <w:r>
+        <w:t>A class that handles all the socket communications and connections for joining a game.</w:t>
+      </w:r>
+    </w:p>
+    <w:p>
+      <w:pPr>
+        <w:ind w:left="0" w:firstLine="0"/>
+      </w:pPr>
+    </w:p>
+    <w:p>
+      <w:pPr>
+        <w:ind w:left="0" w:firstLine="0"/>
+      </w:pPr>
+      <w:proofErr w:type="spellStart"/>
+      <w:r>
+        <w:rPr>
+          <w:b/>
+        </w:rPr>
+        <w:t>Chec</w:t>
+      </w:r>
+      <w:r>
+        <w:rPr>
+          <w:b/>
+        </w:rPr>
+        <w:t>kersGame</w:t>
+      </w:r>
+      <w:proofErr w:type="spellEnd"/>
+      <w:r>
+        <w:rPr>
+          <w:b/>
+        </w:rPr>
+        <w:t xml:space="preserve"> Class</w:t>
+      </w:r>
+      <w:r>
+        <w:t xml:space="preserve"> – A class that handle</w:t>
+      </w:r>
+      <w:r>
+        <w:t>s calculations such as move verification, jump verification</w:t>
+      </w:r>
+      <w:r>
+        <w:t xml:space="preserve">, as well as board arrangement, timer, </w:t>
+      </w:r>
+      <w:r>
+        <w:t xml:space="preserve">and </w:t>
+      </w:r>
+      <w:r>
+        <w:t>pause</w:t>
+      </w:r>
+      <w:r>
+        <w:t xml:space="preserve"> functions.</w:t>
+      </w:r>
+      <w:r>
+        <w:t xml:space="preserve"> This class also checks if an end game state has been reached and calls on the </w:t>
+      </w:r>
+      <w:proofErr w:type="spellStart"/>
+      <w:r>
+        <w:t>GameOver</w:t>
+      </w:r>
+      <w:proofErr w:type="spellEnd"/>
+      <w:r>
+        <w:t xml:space="preserve"> class if one has been reached.</w:t>
+      </w:r>
+    </w:p>
+    <w:p>
+      <w:pPr>
+        <w:ind w:left="0" w:firstLine="0"/>
+      </w:pPr>
+    </w:p>
+    <w:p>
+      <w:pPr>
+        <w:ind w:left="0" w:firstLine="0"/>
+      </w:pPr>
+      <w:r>
+        <w:rPr>
+          <w:b/>
+        </w:rPr>
+        <w:t>Checkers Input Class</w:t>
+      </w:r>
+      <w:r>
+        <w:t xml:space="preserve"> – </w:t>
+      </w:r>
+      <w:r>
+        <w:t>A class that r</w:t>
+      </w:r>
+      <w:r>
+        <w:t>eceives the opponents move</w:t>
+      </w:r>
+      <w:r>
+        <w:t>/action, deciphers the input, and displays the board changes or action requested.</w:t>
+      </w:r>
+      <w:r>
+        <w:t xml:space="preserve"> Once the message is received it sends a verification to the opponent.</w:t>
+      </w:r>
+    </w:p>
+    <w:p>
+      <w:pPr>
+        <w:ind w:left="0" w:firstLine="0"/>
+      </w:pPr>
+    </w:p>
+    <w:p>
+      <w:pPr>
+        <w:ind w:left="0" w:firstLine="0"/>
+      </w:pPr>
+      <w:r>
+        <w:rPr>
+          <w:b/>
+        </w:rPr>
+        <w:t>Checkers Output Class</w:t>
+      </w:r>
+      <w:r>
+        <w:t xml:space="preserve"> – </w:t>
+      </w:r>
+      <w:r>
+        <w:t>A class that e</w:t>
+      </w:r>
+      <w:r>
+        <w:t xml:space="preserve">ncodes the players move/action and sends it to the opponent. The class awaits a verification </w:t>
+      </w:r>
+      <w:r>
+        <w:t xml:space="preserve">that the message has been received. If one is not received, it sends the message again until it is received. </w:t>
+      </w:r>
+    </w:p>
+    <w:p>
+      <w:pPr>
+        <w:ind w:left="0" w:firstLine="0"/>
+        <w:rPr>
+          <w:b/>
+        </w:rPr>
+      </w:pPr>
+    </w:p>
+    <w:p>
+      <w:pPr>
+        <w:ind w:left="0" w:firstLine="0"/>
+      </w:pPr>
+      <w:proofErr w:type="spellStart"/>
+      <w:r>
+        <w:rPr>
+          <w:b/>
+        </w:rPr>
+        <w:t>CheckersUI</w:t>
+      </w:r>
+      <w:proofErr w:type="spellEnd"/>
+      <w:r>
+        <w:rPr>
+          <w:b/>
+        </w:rPr>
+        <w:t xml:space="preserve"> Windows Form</w:t>
+      </w:r>
+      <w:r>
+        <w:t xml:space="preserve"> </w:t>
+      </w:r>
+      <w:r>
+        <w:t>–</w:t>
+      </w:r>
+      <w:r>
+        <w:t xml:space="preserve"> </w:t>
+      </w:r>
+      <w:r>
+        <w:t>Displays the checker board UI for the player.</w:t>
+      </w:r>
+    </w:p>
+    <w:p>
+      <w:pPr>
+        <w:ind w:left="0" w:firstLine="0"/>
+      </w:pPr>
+    </w:p>
+    <w:p>
+      <w:pPr>
+        <w:ind w:left="0" w:firstLine="0"/>
+      </w:pPr>
+      <w:proofErr w:type="spellStart"/>
+      <w:r>
+        <w:rPr>
+          <w:b/>
+        </w:rPr>
+        <w:t>GameOver</w:t>
+      </w:r>
+      <w:proofErr w:type="spellEnd"/>
+      <w:r>
+        <w:rPr>
+          <w:b/>
+        </w:rPr>
+        <w:t xml:space="preserve"> Class</w:t>
+      </w:r>
+      <w:r>
+        <w:t xml:space="preserve"> – A class that checks the current board state if the game is over by either a win, tie, or surrender.</w:t>
+      </w:r>
+    </w:p>
+    <w:p>
+      <w:pPr>
+        <w:ind w:left="0" w:firstLine="0"/>
+      </w:pPr>
+      <w:r>
+        <w:rPr>
+          <w:noProof/>
+        </w:rPr>
+        <w:lastRenderedPageBreak/>
+        <w:drawing>
+          <wp:inline distT="0" distB="0" distL="0" distR="0" wp14:anchorId="5B391FEE" wp14:editId="632E1F70">
+            <wp:extent cx="5939155" cy="5038725"/>
+            <wp:effectExtent l="0" t="0" r="4445" b="9525"/>
+            <wp:docPr id="1" name="Picture 1"/>
+            <wp:cNvGraphicFramePr>
+              <a:graphicFrameLocks xmlns:a="http://schemas.openxmlformats.org/drawingml/2006/main" noChangeAspect="1"/>
+            </wp:cNvGraphicFramePr>
+            <a:graphic xmlns:a="http://schemas.openxmlformats.org/drawingml/2006/main">
+              <a:graphicData uri="http://schemas.openxmlformats.org/drawingml/2006/picture">
+                <pic:pic xmlns:pic="http://schemas.openxmlformats.org/drawingml/2006/picture">
+                  <pic:nvPicPr>
+                    <pic:cNvPr id="0" name="Picture 1"/>
+                    <pic:cNvPicPr>
+                      <a:picLocks noChangeAspect="1" noChangeArrowheads="1"/>
+                    </pic:cNvPicPr>
+                  </pic:nvPicPr>
+                  <pic:blipFill>
+                    <a:blip r:embed="rId6" cstate="print">
+                      <a:extLst>
+                        <a:ext uri="{28A0092B-C50C-407E-A947-70E740481C1C}">
+                          <a14:useLocalDpi xmlns:a14="http://schemas.microsoft.com/office/drawing/2010/main" val="0"/>
+                        </a:ext>
+                      </a:extLst>
+                    </a:blip>
+                    <a:srcRect/>
+                    <a:stretch>
+                      <a:fillRect/>
+                    </a:stretch>
+                  </pic:blipFill>
+                  <pic:spPr bwMode="auto">
+                    <a:xfrm>
+                      <a:off x="0" y="0"/>
+                      <a:ext cx="5939155" cy="5038725"/>
+                    </a:xfrm>
+                    <a:prstGeom prst="rect">
+                      <a:avLst/>
+                    </a:prstGeom>
+                    <a:noFill/>
+                    <a:ln>
+                      <a:noFill/>
+                    </a:ln>
+                  </pic:spPr>
+                </pic:pic>
+              </a:graphicData>
+            </a:graphic>
+          </wp:inline>
+        </w:drawing>
+      </w:r>
+    </w:p>
+    <w:p>
+      <w:pPr>
+        <w:pStyle w:val="Heading2"/>
+      </w:pPr>
+    </w:p>
+    <w:p>
+      <w:pPr>
+        <w:pStyle w:val="Heading2"/>
+      </w:pPr>
+      <w:bookmarkStart w:id="10" w:name="_Toc521871841"/>
+      <w:r>
+        <w:t xml:space="preserve">3.2 </w:t>
+      </w:r>
+      <w:r>
+        <w:t>Design Rationale</w:t>
+      </w:r>
+      <w:bookmarkEnd w:id="10"/>
+    </w:p>
+    <w:p>
+      <w:pPr>
+        <w:ind w:left="0" w:firstLine="0"/>
+        <w:rPr>
+          <w:b/>
+        </w:rPr>
+      </w:pPr>
+      <w:r>
+        <w:rPr>
+          <w:b/>
+        </w:rPr>
+        <w:t xml:space="preserve">Why </w:t>
+      </w:r>
+      <w:r>
+        <w:rPr>
+          <w:b/>
+        </w:rPr>
+        <w:t>socket connections?</w:t>
+      </w:r>
+    </w:p>
+    <w:p>
+      <w:pPr>
+        <w:ind w:left="0" w:firstLine="0"/>
+      </w:pPr>
+      <w:r>
+        <w:tab/>
+      </w:r>
+      <w:r>
+        <w:t xml:space="preserve">The C# language has a Peer-to-Peer library that utilizes socket connections to transfer data between two machines. We can utilize the library to help make our </w:t>
+      </w:r>
+      <w:r>
+        <w:t>data transfers and connections easy to set-up.</w:t>
+      </w:r>
+    </w:p>
+    <w:p>
+      <w:pPr>
+        <w:ind w:left="0" w:firstLine="0"/>
+      </w:pPr>
+    </w:p>
+    <w:p>
+      <w:pPr>
+        <w:ind w:left="0" w:firstLine="0"/>
+        <w:rPr>
+          <w:b/>
+        </w:rPr>
+      </w:pPr>
+      <w:r>
+        <w:rPr>
+          <w:b/>
+        </w:rPr>
+        <w:t xml:space="preserve">Why </w:t>
+      </w:r>
+      <w:r>
+        <w:rPr>
+          <w:b/>
+        </w:rPr>
+        <w:t xml:space="preserve">encode moves and actions </w:t>
+      </w:r>
+      <w:r>
+        <w:rPr>
+          <w:b/>
+        </w:rPr>
+        <w:t>on the player</w:t>
+      </w:r>
+      <w:r>
+        <w:rPr>
+          <w:b/>
+        </w:rPr>
+        <w:t>’</w:t>
+      </w:r>
+      <w:r>
+        <w:rPr>
+          <w:b/>
+        </w:rPr>
+        <w:t xml:space="preserve">s machine </w:t>
+      </w:r>
+      <w:r>
+        <w:rPr>
+          <w:b/>
+        </w:rPr>
+        <w:t xml:space="preserve">and then decipher them </w:t>
+      </w:r>
+      <w:r>
+        <w:rPr>
+          <w:b/>
+        </w:rPr>
+        <w:t>on the opponent’s machine?</w:t>
+      </w:r>
+    </w:p>
+    <w:p>
+      <w:pPr>
+        <w:ind w:left="0" w:firstLine="0"/>
+      </w:pPr>
+      <w:r>
+        <w:tab/>
+        <w:t>We felt that encoding our messages will allow us to send shorter packages across our connections. This will also allow us to check what is being sent to the opponent and verify that the information is correct by having and established syntax for the messages.</w:t>
+      </w:r>
+    </w:p>
+    <w:p>
+      <w:pPr>
         <w:pStyle w:val="Heading1"/>
         <w:ind w:left="-5"/>
       </w:pPr>
-      <w:bookmarkStart w:id="0" w:name="_Hlk521841517"/>
-      <w:bookmarkEnd w:id="0"/>
-      <w:r>
-        <w:t xml:space="preserve">4. Component Design </w:t>
+      <w:bookmarkStart w:id="11" w:name="_Toc521871842"/>
+      <w:r>
+        <w:lastRenderedPageBreak/>
+        <w:t>4. Component Design</w:t>
+      </w:r>
+      <w:bookmarkEnd w:id="11"/>
+      <w:r>
+        <w:t xml:space="preserve"> </w:t>
       </w:r>
     </w:p>
     <w:p>
@@ -18,8 +3145,13 @@
         <w:pStyle w:val="Heading2"/>
         <w:ind w:left="-5"/>
       </w:pPr>
-      <w:r>
-        <w:t xml:space="preserve">4.1 Overview </w:t>
+      <w:bookmarkStart w:id="12" w:name="_Toc521871843"/>
+      <w:r>
+        <w:t>4.1 Overview</w:t>
+      </w:r>
+      <w:bookmarkEnd w:id="12"/>
+      <w:r>
+        <w:t xml:space="preserve"> </w:t>
       </w:r>
     </w:p>
     <w:p>
@@ -38,14 +3170,12 @@
       <w:r>
         <w:t xml:space="preserve"> </w:t>
       </w:r>
-      <w:bookmarkStart w:id="1" w:name="_GoBack"/>
-      <w:bookmarkEnd w:id="1"/>
       <w:r>
         <w:rPr>
           <w:noProof/>
         </w:rPr>
         <w:drawing>
-          <wp:inline distT="0" distB="0" distL="0" distR="0">
+          <wp:inline distT="0" distB="0" distL="0" distR="0" wp14:anchorId="74ECFD20" wp14:editId="42B7BDBE">
             <wp:extent cx="5937250" cy="3828415"/>
             <wp:effectExtent l="0" t="0" r="6350" b="635"/>
             <wp:docPr id="16" name="Picture 16"/>
@@ -62,7 +3192,7 @@
                     </pic:cNvPicPr>
                   </pic:nvPicPr>
                   <pic:blipFill>
-                    <a:blip r:embed="rId4">
+                    <a:blip r:embed="rId7">
                       <a:extLst>
                         <a:ext uri="{28A0092B-C50C-407E-A947-70E740481C1C}">
                           <a14:useLocalDpi xmlns:a14="http://schemas.microsoft.com/office/drawing/2010/main" val="0"/>
@@ -99,12 +3229,14 @@
         <w:pStyle w:val="Heading2"/>
         <w:ind w:left="-5"/>
       </w:pPr>
+      <w:bookmarkStart w:id="13" w:name="_Toc521871844"/>
       <w:r>
         <w:t xml:space="preserve">4.2 Server </w:t>
       </w:r>
       <w:r>
         <w:t>Program</w:t>
       </w:r>
+      <w:bookmarkEnd w:id="13"/>
     </w:p>
     <w:p>
       <w:pPr>
@@ -130,6 +3262,7 @@
         <w:pStyle w:val="Heading2"/>
         <w:ind w:left="-5"/>
       </w:pPr>
+      <w:bookmarkStart w:id="14" w:name="_Toc521871845"/>
       <w:r>
         <w:t xml:space="preserve">4.2.1 </w:t>
       </w:r>
@@ -137,6 +3270,7 @@
       <w:r>
         <w:t>Server.cs</w:t>
       </w:r>
+      <w:bookmarkEnd w:id="14"/>
       <w:proofErr w:type="spellEnd"/>
     </w:p>
     <w:p>
@@ -179,7 +3313,7 @@
         </w:rPr>
         <w:lastRenderedPageBreak/>
         <w:drawing>
-          <wp:inline distT="0" distB="0" distL="0" distR="0">
+          <wp:inline distT="0" distB="0" distL="0" distR="0" wp14:anchorId="1DF70B73" wp14:editId="297F040F">
             <wp:extent cx="3901440" cy="3523615"/>
             <wp:effectExtent l="0" t="0" r="3810" b="635"/>
             <wp:docPr id="2" name="Picture 2"/>
@@ -196,7 +3330,7 @@
                     </pic:cNvPicPr>
                   </pic:nvPicPr>
                   <pic:blipFill>
-                    <a:blip r:embed="rId5">
+                    <a:blip r:embed="rId8">
                       <a:extLst>
                         <a:ext uri="{28A0092B-C50C-407E-A947-70E740481C1C}">
                           <a14:useLocalDpi xmlns:a14="http://schemas.microsoft.com/office/drawing/2010/main" val="0"/>
@@ -317,7 +3451,6 @@
         <w:tblCellMar>
           <w:top w:w="138" w:type="dxa"/>
           <w:left w:w="113" w:type="dxa"/>
-          <w:bottom w:w="0" w:type="dxa"/>
           <w:right w:w="115" w:type="dxa"/>
         </w:tblCellMar>
         <w:tblLook w:val="04A0" w:firstRow="1" w:lastRow="0" w:firstColumn="1" w:lastColumn="0" w:noHBand="0" w:noVBand="1"/>
@@ -1134,7 +4267,6 @@
         <w:tblCellMar>
           <w:top w:w="138" w:type="dxa"/>
           <w:left w:w="113" w:type="dxa"/>
-          <w:bottom w:w="0" w:type="dxa"/>
           <w:right w:w="115" w:type="dxa"/>
         </w:tblCellMar>
         <w:tblLook w:val="04A0" w:firstRow="1" w:lastRow="0" w:firstColumn="1" w:lastColumn="0" w:noHBand="0" w:noVBand="1"/>
@@ -1351,9 +4483,7 @@
         <w:tblW w:w="9360" w:type="dxa"/>
         <w:tblInd w:w="8" w:type="dxa"/>
         <w:tblCellMar>
-          <w:top w:w="0" w:type="dxa"/>
           <w:left w:w="113" w:type="dxa"/>
-          <w:bottom w:w="0" w:type="dxa"/>
           <w:right w:w="115" w:type="dxa"/>
         </w:tblCellMar>
         <w:tblLook w:val="04A0" w:firstRow="1" w:lastRow="0" w:firstColumn="1" w:lastColumn="0" w:noHBand="0" w:noVBand="1"/>
@@ -1581,7 +4711,6 @@
         <w:tblCellMar>
           <w:top w:w="138" w:type="dxa"/>
           <w:left w:w="113" w:type="dxa"/>
-          <w:bottom w:w="0" w:type="dxa"/>
           <w:right w:w="115" w:type="dxa"/>
         </w:tblCellMar>
         <w:tblLook w:val="04A0" w:firstRow="1" w:lastRow="0" w:firstColumn="1" w:lastColumn="0" w:noHBand="0" w:noVBand="1"/>
@@ -1807,7 +4936,6 @@
         <w:tblCellMar>
           <w:top w:w="138" w:type="dxa"/>
           <w:left w:w="113" w:type="dxa"/>
-          <w:bottom w:w="0" w:type="dxa"/>
           <w:right w:w="115" w:type="dxa"/>
         </w:tblCellMar>
         <w:tblLook w:val="04A0" w:firstRow="1" w:lastRow="0" w:firstColumn="1" w:lastColumn="0" w:noHBand="0" w:noVBand="1"/>
@@ -2077,7 +5205,6 @@
         <w:tblCellMar>
           <w:top w:w="138" w:type="dxa"/>
           <w:left w:w="113" w:type="dxa"/>
-          <w:bottom w:w="0" w:type="dxa"/>
           <w:right w:w="115" w:type="dxa"/>
         </w:tblCellMar>
         <w:tblLook w:val="04A0" w:firstRow="1" w:lastRow="0" w:firstColumn="1" w:lastColumn="0" w:noHBand="0" w:noVBand="1"/>
@@ -2349,7 +5476,6 @@
         <w:tblCellMar>
           <w:top w:w="138" w:type="dxa"/>
           <w:left w:w="113" w:type="dxa"/>
-          <w:bottom w:w="0" w:type="dxa"/>
           <w:right w:w="115" w:type="dxa"/>
         </w:tblCellMar>
         <w:tblLook w:val="04A0" w:firstRow="1" w:lastRow="0" w:firstColumn="1" w:lastColumn="0" w:noHBand="0" w:noVBand="1"/>
@@ -2578,7 +5704,6 @@
         <w:tblCellMar>
           <w:top w:w="138" w:type="dxa"/>
           <w:left w:w="113" w:type="dxa"/>
-          <w:bottom w:w="0" w:type="dxa"/>
           <w:right w:w="115" w:type="dxa"/>
         </w:tblCellMar>
         <w:tblLook w:val="04A0" w:firstRow="1" w:lastRow="0" w:firstColumn="1" w:lastColumn="0" w:noHBand="0" w:noVBand="1"/>
@@ -2798,7 +5923,6 @@
         <w:tblCellMar>
           <w:top w:w="138" w:type="dxa"/>
           <w:left w:w="113" w:type="dxa"/>
-          <w:bottom w:w="0" w:type="dxa"/>
           <w:right w:w="115" w:type="dxa"/>
         </w:tblCellMar>
         <w:tblLook w:val="04A0" w:firstRow="1" w:lastRow="0" w:firstColumn="1" w:lastColumn="0" w:noHBand="0" w:noVBand="1"/>
@@ -3039,7 +6163,6 @@
         <w:tblCellMar>
           <w:top w:w="138" w:type="dxa"/>
           <w:left w:w="113" w:type="dxa"/>
-          <w:bottom w:w="0" w:type="dxa"/>
           <w:right w:w="115" w:type="dxa"/>
         </w:tblCellMar>
         <w:tblLook w:val="04A0" w:firstRow="1" w:lastRow="0" w:firstColumn="1" w:lastColumn="0" w:noHBand="0" w:noVBand="1"/>
@@ -3285,7 +6408,6 @@
         <w:tblCellMar>
           <w:top w:w="138" w:type="dxa"/>
           <w:left w:w="113" w:type="dxa"/>
-          <w:bottom w:w="0" w:type="dxa"/>
           <w:right w:w="115" w:type="dxa"/>
         </w:tblCellMar>
         <w:tblLook w:val="04A0" w:firstRow="1" w:lastRow="0" w:firstColumn="1" w:lastColumn="0" w:noHBand="0" w:noVBand="1"/>
@@ -3520,6 +6642,7 @@
         <w:pStyle w:val="Heading2"/>
         <w:ind w:left="-5"/>
       </w:pPr>
+      <w:bookmarkStart w:id="15" w:name="_Toc521871846"/>
       <w:r>
         <w:t>4.2.</w:t>
       </w:r>
@@ -3533,6 +6656,7 @@
       <w:r>
         <w:t>ServerCheckersGame.cs</w:t>
       </w:r>
+      <w:bookmarkEnd w:id="15"/>
       <w:proofErr w:type="spellEnd"/>
     </w:p>
     <w:p>
@@ -3586,7 +6710,7 @@
                     </pic:cNvPicPr>
                   </pic:nvPicPr>
                   <pic:blipFill>
-                    <a:blip r:embed="rId6">
+                    <a:blip r:embed="rId9">
                       <a:extLst>
                         <a:ext uri="{28A0092B-C50C-407E-A947-70E740481C1C}">
                           <a14:useLocalDpi xmlns:a14="http://schemas.microsoft.com/office/drawing/2010/main" val="0"/>
@@ -3709,7 +6833,6 @@
         <w:tblCellMar>
           <w:top w:w="138" w:type="dxa"/>
           <w:left w:w="113" w:type="dxa"/>
-          <w:bottom w:w="0" w:type="dxa"/>
           <w:right w:w="115" w:type="dxa"/>
         </w:tblCellMar>
         <w:tblLook w:val="04A0" w:firstRow="1" w:lastRow="0" w:firstColumn="1" w:lastColumn="0" w:noHBand="0" w:noVBand="1"/>
@@ -4097,7 +7220,6 @@
         <w:tblCellMar>
           <w:top w:w="138" w:type="dxa"/>
           <w:left w:w="113" w:type="dxa"/>
-          <w:bottom w:w="0" w:type="dxa"/>
           <w:right w:w="115" w:type="dxa"/>
         </w:tblCellMar>
         <w:tblLook w:val="04A0" w:firstRow="1" w:lastRow="0" w:firstColumn="1" w:lastColumn="0" w:noHBand="0" w:noVBand="1"/>
@@ -4331,9 +7453,7 @@
         <w:tblW w:w="9360" w:type="dxa"/>
         <w:tblInd w:w="8" w:type="dxa"/>
         <w:tblCellMar>
-          <w:top w:w="0" w:type="dxa"/>
           <w:left w:w="113" w:type="dxa"/>
-          <w:bottom w:w="0" w:type="dxa"/>
           <w:right w:w="115" w:type="dxa"/>
         </w:tblCellMar>
         <w:tblLook w:val="04A0" w:firstRow="1" w:lastRow="0" w:firstColumn="1" w:lastColumn="0" w:noHBand="0" w:noVBand="1"/>
@@ -4582,7 +7702,6 @@
         <w:tblCellMar>
           <w:top w:w="138" w:type="dxa"/>
           <w:left w:w="113" w:type="dxa"/>
-          <w:bottom w:w="0" w:type="dxa"/>
           <w:right w:w="115" w:type="dxa"/>
         </w:tblCellMar>
         <w:tblLook w:val="04A0" w:firstRow="1" w:lastRow="0" w:firstColumn="1" w:lastColumn="0" w:noHBand="0" w:noVBand="1"/>
@@ -4814,7 +7933,6 @@
         <w:tblCellMar>
           <w:top w:w="138" w:type="dxa"/>
           <w:left w:w="113" w:type="dxa"/>
-          <w:bottom w:w="0" w:type="dxa"/>
           <w:right w:w="115" w:type="dxa"/>
         </w:tblCellMar>
         <w:tblLook w:val="04A0" w:firstRow="1" w:lastRow="0" w:firstColumn="1" w:lastColumn="0" w:noHBand="0" w:noVBand="1"/>
@@ -5044,7 +8162,6 @@
         <w:tblCellMar>
           <w:top w:w="138" w:type="dxa"/>
           <w:left w:w="113" w:type="dxa"/>
-          <w:bottom w:w="0" w:type="dxa"/>
           <w:right w:w="115" w:type="dxa"/>
         </w:tblCellMar>
         <w:tblLook w:val="04A0" w:firstRow="1" w:lastRow="0" w:firstColumn="1" w:lastColumn="0" w:noHBand="0" w:noVBand="1"/>
@@ -5275,7 +8392,6 @@
         <w:tblCellMar>
           <w:top w:w="138" w:type="dxa"/>
           <w:left w:w="113" w:type="dxa"/>
-          <w:bottom w:w="0" w:type="dxa"/>
           <w:right w:w="115" w:type="dxa"/>
         </w:tblCellMar>
         <w:tblLook w:val="04A0" w:firstRow="1" w:lastRow="0" w:firstColumn="1" w:lastColumn="0" w:noHBand="0" w:noVBand="1"/>
@@ -5495,7 +8611,6 @@
         <w:tblCellMar>
           <w:top w:w="138" w:type="dxa"/>
           <w:left w:w="113" w:type="dxa"/>
-          <w:bottom w:w="0" w:type="dxa"/>
           <w:right w:w="115" w:type="dxa"/>
         </w:tblCellMar>
         <w:tblLook w:val="04A0" w:firstRow="1" w:lastRow="0" w:firstColumn="1" w:lastColumn="0" w:noHBand="0" w:noVBand="1"/>
@@ -5727,7 +8842,6 @@
         <w:tblCellMar>
           <w:top w:w="138" w:type="dxa"/>
           <w:left w:w="113" w:type="dxa"/>
-          <w:bottom w:w="0" w:type="dxa"/>
           <w:right w:w="115" w:type="dxa"/>
         </w:tblCellMar>
         <w:tblLook w:val="04A0" w:firstRow="1" w:lastRow="0" w:firstColumn="1" w:lastColumn="0" w:noHBand="0" w:noVBand="1"/>
@@ -5954,7 +9068,6 @@
         <w:tblCellMar>
           <w:top w:w="138" w:type="dxa"/>
           <w:left w:w="113" w:type="dxa"/>
-          <w:bottom w:w="0" w:type="dxa"/>
           <w:right w:w="115" w:type="dxa"/>
         </w:tblCellMar>
         <w:tblLook w:val="04A0" w:firstRow="1" w:lastRow="0" w:firstColumn="1" w:lastColumn="0" w:noHBand="0" w:noVBand="1"/>
@@ -6191,7 +9304,6 @@
         <w:tblCellMar>
           <w:top w:w="138" w:type="dxa"/>
           <w:left w:w="113" w:type="dxa"/>
-          <w:bottom w:w="0" w:type="dxa"/>
           <w:right w:w="115" w:type="dxa"/>
         </w:tblCellMar>
         <w:tblLook w:val="04A0" w:firstRow="1" w:lastRow="0" w:firstColumn="1" w:lastColumn="0" w:noHBand="0" w:noVBand="1"/>
@@ -6411,7 +9523,6 @@
         <w:tblCellMar>
           <w:top w:w="138" w:type="dxa"/>
           <w:left w:w="113" w:type="dxa"/>
-          <w:bottom w:w="0" w:type="dxa"/>
           <w:right w:w="115" w:type="dxa"/>
         </w:tblCellMar>
         <w:tblLook w:val="04A0" w:firstRow="1" w:lastRow="0" w:firstColumn="1" w:lastColumn="0" w:noHBand="0" w:noVBand="1"/>
@@ -6642,7 +9753,6 @@
         <w:tblCellMar>
           <w:top w:w="138" w:type="dxa"/>
           <w:left w:w="113" w:type="dxa"/>
-          <w:bottom w:w="0" w:type="dxa"/>
           <w:right w:w="115" w:type="dxa"/>
         </w:tblCellMar>
         <w:tblLook w:val="04A0" w:firstRow="1" w:lastRow="0" w:firstColumn="1" w:lastColumn="0" w:noHBand="0" w:noVBand="1"/>
@@ -6861,9 +9971,11 @@
         <w:pStyle w:val="Heading2"/>
         <w:ind w:left="-5"/>
       </w:pPr>
+      <w:bookmarkStart w:id="16" w:name="_Toc521871847"/>
       <w:r>
         <w:t>4.3 Client Program</w:t>
       </w:r>
+      <w:bookmarkEnd w:id="16"/>
     </w:p>
     <w:p>
       <w:r>
@@ -6879,6 +9991,7 @@
         <w:pStyle w:val="Heading2"/>
         <w:ind w:left="-5"/>
       </w:pPr>
+      <w:bookmarkStart w:id="17" w:name="_Toc521871848"/>
       <w:r>
         <w:t xml:space="preserve">4.3.1 </w:t>
       </w:r>
@@ -6886,6 +9999,7 @@
       <w:r>
         <w:t>Client.cs</w:t>
       </w:r>
+      <w:bookmarkEnd w:id="17"/>
       <w:proofErr w:type="spellEnd"/>
     </w:p>
     <w:p>
@@ -6919,7 +10033,7 @@
         </w:rPr>
         <w:lastRenderedPageBreak/>
         <w:drawing>
-          <wp:inline distT="0" distB="0" distL="0" distR="0">
+          <wp:inline distT="0" distB="0" distL="0" distR="0" wp14:anchorId="08CB7FA8" wp14:editId="01ECF919">
             <wp:extent cx="4474210" cy="3145790"/>
             <wp:effectExtent l="0" t="0" r="2540" b="0"/>
             <wp:docPr id="10" name="Picture 10"/>
@@ -6936,7 +10050,7 @@
                     </pic:cNvPicPr>
                   </pic:nvPicPr>
                   <pic:blipFill>
-                    <a:blip r:embed="rId7">
+                    <a:blip r:embed="rId10">
                       <a:extLst>
                         <a:ext uri="{28A0092B-C50C-407E-A947-70E740481C1C}">
                           <a14:useLocalDpi xmlns:a14="http://schemas.microsoft.com/office/drawing/2010/main" val="0"/>
@@ -7048,7 +10162,6 @@
         <w:tblCellMar>
           <w:top w:w="138" w:type="dxa"/>
           <w:left w:w="113" w:type="dxa"/>
-          <w:bottom w:w="0" w:type="dxa"/>
           <w:right w:w="115" w:type="dxa"/>
         </w:tblCellMar>
         <w:tblLook w:val="04A0" w:firstRow="1" w:lastRow="0" w:firstColumn="1" w:lastColumn="0" w:noHBand="0" w:noVBand="1"/>
@@ -7640,7 +10753,6 @@
         <w:tblCellMar>
           <w:top w:w="138" w:type="dxa"/>
           <w:left w:w="113" w:type="dxa"/>
-          <w:bottom w:w="0" w:type="dxa"/>
           <w:right w:w="115" w:type="dxa"/>
         </w:tblCellMar>
         <w:tblLook w:val="04A0" w:firstRow="1" w:lastRow="0" w:firstColumn="1" w:lastColumn="0" w:noHBand="0" w:noVBand="1"/>
@@ -7856,7 +10968,6 @@
         <w:tblCellMar>
           <w:top w:w="138" w:type="dxa"/>
           <w:left w:w="113" w:type="dxa"/>
-          <w:bottom w:w="0" w:type="dxa"/>
           <w:right w:w="115" w:type="dxa"/>
         </w:tblCellMar>
         <w:tblLook w:val="04A0" w:firstRow="1" w:lastRow="0" w:firstColumn="1" w:lastColumn="0" w:noHBand="0" w:noVBand="1"/>
@@ -8103,7 +11214,6 @@
         <w:tblCellMar>
           <w:top w:w="138" w:type="dxa"/>
           <w:left w:w="113" w:type="dxa"/>
-          <w:bottom w:w="0" w:type="dxa"/>
           <w:right w:w="115" w:type="dxa"/>
         </w:tblCellMar>
         <w:tblLook w:val="04A0" w:firstRow="1" w:lastRow="0" w:firstColumn="1" w:lastColumn="0" w:noHBand="0" w:noVBand="1"/>
@@ -8342,7 +11452,6 @@
         <w:tblCellMar>
           <w:top w:w="138" w:type="dxa"/>
           <w:left w:w="113" w:type="dxa"/>
-          <w:bottom w:w="0" w:type="dxa"/>
           <w:right w:w="115" w:type="dxa"/>
         </w:tblCellMar>
         <w:tblLook w:val="04A0" w:firstRow="1" w:lastRow="0" w:firstColumn="1" w:lastColumn="0" w:noHBand="0" w:noVBand="1"/>
@@ -8621,7 +11730,6 @@
         <w:tblCellMar>
           <w:top w:w="138" w:type="dxa"/>
           <w:left w:w="113" w:type="dxa"/>
-          <w:bottom w:w="0" w:type="dxa"/>
           <w:right w:w="115" w:type="dxa"/>
         </w:tblCellMar>
         <w:tblLook w:val="04A0" w:firstRow="1" w:lastRow="0" w:firstColumn="1" w:lastColumn="0" w:noHBand="0" w:noVBand="1"/>
@@ -8849,7 +11957,6 @@
         <w:tblCellMar>
           <w:top w:w="138" w:type="dxa"/>
           <w:left w:w="113" w:type="dxa"/>
-          <w:bottom w:w="0" w:type="dxa"/>
           <w:right w:w="115" w:type="dxa"/>
         </w:tblCellMar>
         <w:tblLook w:val="04A0" w:firstRow="1" w:lastRow="0" w:firstColumn="1" w:lastColumn="0" w:noHBand="0" w:noVBand="1"/>
@@ -9091,7 +12198,6 @@
         <w:tblCellMar>
           <w:top w:w="138" w:type="dxa"/>
           <w:left w:w="113" w:type="dxa"/>
-          <w:bottom w:w="0" w:type="dxa"/>
           <w:right w:w="115" w:type="dxa"/>
         </w:tblCellMar>
         <w:tblLook w:val="04A0" w:firstRow="1" w:lastRow="0" w:firstColumn="1" w:lastColumn="0" w:noHBand="0" w:noVBand="1"/>
@@ -9349,7 +12455,6 @@
         <w:tblCellMar>
           <w:top w:w="138" w:type="dxa"/>
           <w:left w:w="113" w:type="dxa"/>
-          <w:bottom w:w="0" w:type="dxa"/>
           <w:right w:w="115" w:type="dxa"/>
         </w:tblCellMar>
         <w:tblLook w:val="04A0" w:firstRow="1" w:lastRow="0" w:firstColumn="1" w:lastColumn="0" w:noHBand="0" w:noVBand="1"/>
@@ -9580,7 +12685,6 @@
         <w:tblCellMar>
           <w:top w:w="138" w:type="dxa"/>
           <w:left w:w="113" w:type="dxa"/>
-          <w:bottom w:w="0" w:type="dxa"/>
           <w:right w:w="115" w:type="dxa"/>
         </w:tblCellMar>
         <w:tblLook w:val="04A0" w:firstRow="1" w:lastRow="0" w:firstColumn="1" w:lastColumn="0" w:noHBand="0" w:noVBand="1"/>
@@ -9808,7 +12912,6 @@
         <w:tblCellMar>
           <w:top w:w="138" w:type="dxa"/>
           <w:left w:w="113" w:type="dxa"/>
-          <w:bottom w:w="0" w:type="dxa"/>
           <w:right w:w="115" w:type="dxa"/>
         </w:tblCellMar>
         <w:tblLook w:val="04A0" w:firstRow="1" w:lastRow="0" w:firstColumn="1" w:lastColumn="0" w:noHBand="0" w:noVBand="1"/>
@@ -10028,6 +13131,7 @@
         <w:pStyle w:val="Heading2"/>
         <w:ind w:left="-5"/>
       </w:pPr>
+      <w:bookmarkStart w:id="18" w:name="_Toc521871849"/>
       <w:r>
         <w:t xml:space="preserve">4.3.4 </w:t>
       </w:r>
@@ -10041,6 +13145,7 @@
       <w:r>
         <w:t>.cs</w:t>
       </w:r>
+      <w:bookmarkEnd w:id="18"/>
       <w:proofErr w:type="spellEnd"/>
     </w:p>
     <w:p>
@@ -10071,7 +13176,7 @@
         </w:rPr>
         <w:lastRenderedPageBreak/>
         <w:drawing>
-          <wp:inline distT="0" distB="0" distL="0" distR="0">
+          <wp:inline distT="0" distB="0" distL="0" distR="0" wp14:anchorId="7B1CD5DF" wp14:editId="1C45C926">
             <wp:extent cx="3328670" cy="2377440"/>
             <wp:effectExtent l="0" t="0" r="5080" b="3810"/>
             <wp:docPr id="8" name="Picture 8"/>
@@ -10088,7 +13193,7 @@
                     </pic:cNvPicPr>
                   </pic:nvPicPr>
                   <pic:blipFill>
-                    <a:blip r:embed="rId8">
+                    <a:blip r:embed="rId11">
                       <a:extLst>
                         <a:ext uri="{28A0092B-C50C-407E-A947-70E740481C1C}">
                           <a14:useLocalDpi xmlns:a14="http://schemas.microsoft.com/office/drawing/2010/main" val="0"/>
@@ -10225,7 +13330,6 @@
         <w:tblCellMar>
           <w:top w:w="138" w:type="dxa"/>
           <w:left w:w="113" w:type="dxa"/>
-          <w:bottom w:w="0" w:type="dxa"/>
           <w:right w:w="115" w:type="dxa"/>
         </w:tblCellMar>
         <w:tblLook w:val="04A0" w:firstRow="1" w:lastRow="0" w:firstColumn="1" w:lastColumn="0" w:noHBand="0" w:noVBand="1"/>
@@ -10640,7 +13744,6 @@
         <w:tblCellMar>
           <w:top w:w="138" w:type="dxa"/>
           <w:left w:w="113" w:type="dxa"/>
-          <w:bottom w:w="0" w:type="dxa"/>
           <w:right w:w="115" w:type="dxa"/>
         </w:tblCellMar>
         <w:tblLook w:val="04A0" w:firstRow="1" w:lastRow="0" w:firstColumn="1" w:lastColumn="0" w:noHBand="0" w:noVBand="1"/>
@@ -10870,7 +13973,6 @@
         <w:tblCellMar>
           <w:top w:w="138" w:type="dxa"/>
           <w:left w:w="113" w:type="dxa"/>
-          <w:bottom w:w="0" w:type="dxa"/>
           <w:right w:w="115" w:type="dxa"/>
         </w:tblCellMar>
         <w:tblLook w:val="04A0" w:firstRow="1" w:lastRow="0" w:firstColumn="1" w:lastColumn="0" w:noHBand="0" w:noVBand="1"/>
@@ -11103,7 +14205,6 @@
         <w:tblCellMar>
           <w:top w:w="138" w:type="dxa"/>
           <w:left w:w="113" w:type="dxa"/>
-          <w:bottom w:w="0" w:type="dxa"/>
           <w:right w:w="115" w:type="dxa"/>
         </w:tblCellMar>
         <w:tblLook w:val="04A0" w:firstRow="1" w:lastRow="0" w:firstColumn="1" w:lastColumn="0" w:noHBand="0" w:noVBand="1"/>
@@ -11322,7 +14423,6 @@
         <w:tblCellMar>
           <w:top w:w="138" w:type="dxa"/>
           <w:left w:w="113" w:type="dxa"/>
-          <w:bottom w:w="0" w:type="dxa"/>
           <w:right w:w="115" w:type="dxa"/>
         </w:tblCellMar>
         <w:tblLook w:val="04A0" w:firstRow="1" w:lastRow="0" w:firstColumn="1" w:lastColumn="0" w:noHBand="0" w:noVBand="1"/>
@@ -11542,7 +14642,6 @@
         <w:tblCellMar>
           <w:top w:w="138" w:type="dxa"/>
           <w:left w:w="113" w:type="dxa"/>
-          <w:bottom w:w="0" w:type="dxa"/>
           <w:right w:w="115" w:type="dxa"/>
         </w:tblCellMar>
         <w:tblLook w:val="04A0" w:firstRow="1" w:lastRow="0" w:firstColumn="1" w:lastColumn="0" w:noHBand="0" w:noVBand="1"/>
@@ -11765,7 +14864,6 @@
         <w:tblCellMar>
           <w:top w:w="138" w:type="dxa"/>
           <w:left w:w="113" w:type="dxa"/>
-          <w:bottom w:w="0" w:type="dxa"/>
           <w:right w:w="115" w:type="dxa"/>
         </w:tblCellMar>
         <w:tblLook w:val="04A0" w:firstRow="1" w:lastRow="0" w:firstColumn="1" w:lastColumn="0" w:noHBand="0" w:noVBand="1"/>
@@ -11999,7 +15097,6 @@
         <w:tblCellMar>
           <w:top w:w="138" w:type="dxa"/>
           <w:left w:w="113" w:type="dxa"/>
-          <w:bottom w:w="0" w:type="dxa"/>
           <w:right w:w="115" w:type="dxa"/>
         </w:tblCellMar>
         <w:tblLook w:val="04A0" w:firstRow="1" w:lastRow="0" w:firstColumn="1" w:lastColumn="0" w:noHBand="0" w:noVBand="1"/>
@@ -12218,9 +15315,11 @@
         <w:pStyle w:val="Heading2"/>
         <w:ind w:left="-5"/>
       </w:pPr>
+      <w:bookmarkStart w:id="19" w:name="_Toc521871850"/>
       <w:r>
         <w:t>4.4 Universal / Shared Classes</w:t>
       </w:r>
+      <w:bookmarkEnd w:id="19"/>
     </w:p>
     <w:p>
       <w:r>
@@ -12233,6 +15332,7 @@
         <w:pStyle w:val="Heading2"/>
         <w:ind w:left="-5"/>
       </w:pPr>
+      <w:bookmarkStart w:id="20" w:name="_Toc521871851"/>
       <w:r>
         <w:t xml:space="preserve">4.4.1 </w:t>
       </w:r>
@@ -12240,6 +15340,7 @@
       <w:r>
         <w:t>Enums</w:t>
       </w:r>
+      <w:bookmarkEnd w:id="20"/>
       <w:proofErr w:type="spellEnd"/>
     </w:p>
     <w:p>
@@ -12396,6 +15497,7 @@
         <w:pStyle w:val="Heading2"/>
         <w:ind w:left="-5"/>
       </w:pPr>
+      <w:bookmarkStart w:id="21" w:name="_Toc521871852"/>
       <w:r>
         <w:lastRenderedPageBreak/>
         <w:t xml:space="preserve">4.4.2 </w:t>
@@ -12404,6 +15506,7 @@
       <w:r>
         <w:t>GameBoard</w:t>
       </w:r>
+      <w:bookmarkEnd w:id="21"/>
       <w:proofErr w:type="spellEnd"/>
     </w:p>
     <w:p>
@@ -12436,7 +15539,7 @@
           <w:noProof/>
         </w:rPr>
         <w:drawing>
-          <wp:inline distT="0" distB="0" distL="0" distR="0">
+          <wp:inline distT="0" distB="0" distL="0" distR="0" wp14:anchorId="3C426808" wp14:editId="5A9DE1B5">
             <wp:extent cx="3242945" cy="2767330"/>
             <wp:effectExtent l="0" t="0" r="0" b="0"/>
             <wp:docPr id="12" name="Picture 12"/>
@@ -12453,7 +15556,7 @@
                     </pic:cNvPicPr>
                   </pic:nvPicPr>
                   <pic:blipFill>
-                    <a:blip r:embed="rId9">
+                    <a:blip r:embed="rId12">
                       <a:extLst>
                         <a:ext uri="{28A0092B-C50C-407E-A947-70E740481C1C}">
                           <a14:useLocalDpi xmlns:a14="http://schemas.microsoft.com/office/drawing/2010/main" val="0"/>
@@ -12600,7 +15703,6 @@
         <w:tblCellMar>
           <w:top w:w="138" w:type="dxa"/>
           <w:left w:w="113" w:type="dxa"/>
-          <w:bottom w:w="0" w:type="dxa"/>
           <w:right w:w="115" w:type="dxa"/>
         </w:tblCellMar>
         <w:tblLook w:val="04A0" w:firstRow="1" w:lastRow="0" w:firstColumn="1" w:lastColumn="0" w:noHBand="0" w:noVBand="1"/>
@@ -13070,7 +16172,6 @@
         <w:tblCellMar>
           <w:top w:w="138" w:type="dxa"/>
           <w:left w:w="113" w:type="dxa"/>
-          <w:bottom w:w="0" w:type="dxa"/>
           <w:right w:w="115" w:type="dxa"/>
         </w:tblCellMar>
         <w:tblLook w:val="04A0" w:firstRow="1" w:lastRow="0" w:firstColumn="1" w:lastColumn="0" w:noHBand="0" w:noVBand="1"/>
@@ -13295,7 +16396,6 @@
         <w:tblCellMar>
           <w:top w:w="138" w:type="dxa"/>
           <w:left w:w="113" w:type="dxa"/>
-          <w:bottom w:w="0" w:type="dxa"/>
           <w:right w:w="115" w:type="dxa"/>
         </w:tblCellMar>
         <w:tblLook w:val="04A0" w:firstRow="1" w:lastRow="0" w:firstColumn="1" w:lastColumn="0" w:noHBand="0" w:noVBand="1"/>
@@ -13535,7 +16635,6 @@
         <w:tblCellMar>
           <w:top w:w="138" w:type="dxa"/>
           <w:left w:w="113" w:type="dxa"/>
-          <w:bottom w:w="0" w:type="dxa"/>
           <w:right w:w="115" w:type="dxa"/>
         </w:tblCellMar>
         <w:tblLook w:val="04A0" w:firstRow="1" w:lastRow="0" w:firstColumn="1" w:lastColumn="0" w:noHBand="0" w:noVBand="1"/>
@@ -13761,7 +16860,6 @@
         <w:tblCellMar>
           <w:top w:w="138" w:type="dxa"/>
           <w:left w:w="113" w:type="dxa"/>
-          <w:bottom w:w="0" w:type="dxa"/>
           <w:right w:w="115" w:type="dxa"/>
         </w:tblCellMar>
         <w:tblLook w:val="04A0" w:firstRow="1" w:lastRow="0" w:firstColumn="1" w:lastColumn="0" w:noHBand="0" w:noVBand="1"/>
@@ -13988,7 +17086,6 @@
         <w:tblCellMar>
           <w:top w:w="138" w:type="dxa"/>
           <w:left w:w="113" w:type="dxa"/>
-          <w:bottom w:w="0" w:type="dxa"/>
           <w:right w:w="115" w:type="dxa"/>
         </w:tblCellMar>
         <w:tblLook w:val="04A0" w:firstRow="1" w:lastRow="0" w:firstColumn="1" w:lastColumn="0" w:noHBand="0" w:noVBand="1"/>
@@ -14220,7 +17317,6 @@
         <w:tblCellMar>
           <w:top w:w="138" w:type="dxa"/>
           <w:left w:w="113" w:type="dxa"/>
-          <w:bottom w:w="0" w:type="dxa"/>
           <w:right w:w="115" w:type="dxa"/>
         </w:tblCellMar>
         <w:tblLook w:val="04A0" w:firstRow="1" w:lastRow="0" w:firstColumn="1" w:lastColumn="0" w:noHBand="0" w:noVBand="1"/>
@@ -14446,7 +17542,6 @@
         <w:tblCellMar>
           <w:top w:w="138" w:type="dxa"/>
           <w:left w:w="113" w:type="dxa"/>
-          <w:bottom w:w="0" w:type="dxa"/>
           <w:right w:w="115" w:type="dxa"/>
         </w:tblCellMar>
         <w:tblLook w:val="04A0" w:firstRow="1" w:lastRow="0" w:firstColumn="1" w:lastColumn="0" w:noHBand="0" w:noVBand="1"/>
@@ -14673,7 +17768,6 @@
         <w:tblCellMar>
           <w:top w:w="138" w:type="dxa"/>
           <w:left w:w="113" w:type="dxa"/>
-          <w:bottom w:w="0" w:type="dxa"/>
           <w:right w:w="115" w:type="dxa"/>
         </w:tblCellMar>
         <w:tblLook w:val="04A0" w:firstRow="1" w:lastRow="0" w:firstColumn="1" w:lastColumn="0" w:noHBand="0" w:noVBand="1"/>
@@ -14899,7 +17993,6 @@
         <w:tblCellMar>
           <w:top w:w="138" w:type="dxa"/>
           <w:left w:w="113" w:type="dxa"/>
-          <w:bottom w:w="0" w:type="dxa"/>
           <w:right w:w="115" w:type="dxa"/>
         </w:tblCellMar>
         <w:tblLook w:val="04A0" w:firstRow="1" w:lastRow="0" w:firstColumn="1" w:lastColumn="0" w:noHBand="0" w:noVBand="1"/>
@@ -15124,6 +18217,7 @@
         <w:pStyle w:val="Heading2"/>
         <w:ind w:left="-5"/>
       </w:pPr>
+      <w:bookmarkStart w:id="22" w:name="_Toc521871853"/>
       <w:r>
         <w:t xml:space="preserve">4.4.5 </w:t>
       </w:r>
@@ -15131,6 +18225,7 @@
       <w:r>
         <w:t>PlayerMove</w:t>
       </w:r>
+      <w:bookmarkEnd w:id="22"/>
       <w:proofErr w:type="spellEnd"/>
     </w:p>
     <w:p>
@@ -15178,7 +18273,7 @@
           <w:noProof/>
         </w:rPr>
         <w:drawing>
-          <wp:inline distT="0" distB="0" distL="0" distR="0">
+          <wp:inline distT="0" distB="0" distL="0" distR="0" wp14:anchorId="75E8BEAF" wp14:editId="7CE828EC">
             <wp:extent cx="3242945" cy="2292350"/>
             <wp:effectExtent l="0" t="0" r="0" b="0"/>
             <wp:docPr id="15" name="Picture 15"/>
@@ -15195,7 +18290,7 @@
                     </pic:cNvPicPr>
                   </pic:nvPicPr>
                   <pic:blipFill>
-                    <a:blip r:embed="rId10">
+                    <a:blip r:embed="rId13">
                       <a:extLst>
                         <a:ext uri="{28A0092B-C50C-407E-A947-70E740481C1C}">
                           <a14:useLocalDpi xmlns:a14="http://schemas.microsoft.com/office/drawing/2010/main" val="0"/>
@@ -15262,16 +18357,7 @@
           <w:color w:val="434343"/>
           <w:sz w:val="26"/>
         </w:rPr>
-        <w:t>4.</w:t>
-      </w:r>
-      <w:r>
-        <w:rPr>
-          <w:rFonts w:ascii="Trebuchet MS" w:eastAsia="Trebuchet MS" w:hAnsi="Trebuchet MS" w:cs="Trebuchet MS"/>
-          <w:b/>
-          <w:color w:val="434343"/>
-          <w:sz w:val="26"/>
-        </w:rPr>
-        <w:t>6</w:t>
+        <w:t>4.6</w:t>
       </w:r>
       <w:r>
         <w:rPr>
@@ -15332,7 +18418,6 @@
         <w:tblCellMar>
           <w:top w:w="138" w:type="dxa"/>
           <w:left w:w="113" w:type="dxa"/>
-          <w:bottom w:w="0" w:type="dxa"/>
           <w:right w:w="115" w:type="dxa"/>
         </w:tblCellMar>
         <w:tblLook w:val="04A0" w:firstRow="1" w:lastRow="0" w:firstColumn="1" w:lastColumn="0" w:noHBand="0" w:noVBand="1"/>
@@ -15550,10 +18635,7 @@
               <w:ind w:left="0" w:firstLine="0"/>
             </w:pPr>
             <w:r>
-              <w:t xml:space="preserve">Value of the current </w:t>
-            </w:r>
-            <w:r>
-              <w:t>player making the move</w:t>
+              <w:t>Value of the current player making the move</w:t>
             </w:r>
           </w:p>
         </w:tc>
@@ -15590,16 +18672,7 @@
           <w:color w:val="434343"/>
           <w:sz w:val="26"/>
         </w:rPr>
-        <w:t>4.</w:t>
-      </w:r>
-      <w:r>
-        <w:rPr>
-          <w:rFonts w:ascii="Trebuchet MS" w:eastAsia="Trebuchet MS" w:hAnsi="Trebuchet MS" w:cs="Trebuchet MS"/>
-          <w:b/>
-          <w:color w:val="434343"/>
-          <w:sz w:val="26"/>
-        </w:rPr>
-        <w:t>7</w:t>
+        <w:t>4.7</w:t>
       </w:r>
       <w:r>
         <w:rPr>
@@ -15654,7 +18727,6 @@
         <w:tblCellMar>
           <w:top w:w="138" w:type="dxa"/>
           <w:left w:w="113" w:type="dxa"/>
-          <w:bottom w:w="0" w:type="dxa"/>
           <w:right w:w="115" w:type="dxa"/>
         </w:tblCellMar>
         <w:tblLook w:val="04A0" w:firstRow="1" w:lastRow="0" w:firstColumn="1" w:lastColumn="0" w:noHBand="0" w:noVBand="1"/>
@@ -15856,10 +18928,7 @@
               <w:ind w:left="0" w:firstLine="0"/>
             </w:pPr>
             <w:r>
-              <w:t>Constructor for the</w:t>
-            </w:r>
-            <w:r>
-              <w:t xml:space="preserve"> </w:t>
+              <w:t xml:space="preserve">Constructor for the </w:t>
             </w:r>
             <w:proofErr w:type="spellStart"/>
             <w:r>
@@ -15886,7 +18955,6 @@
         <w:tblCellMar>
           <w:top w:w="138" w:type="dxa"/>
           <w:left w:w="113" w:type="dxa"/>
-          <w:bottom w:w="0" w:type="dxa"/>
           <w:right w:w="115" w:type="dxa"/>
         </w:tblCellMar>
         <w:tblLook w:val="04A0" w:firstRow="1" w:lastRow="0" w:firstColumn="1" w:lastColumn="0" w:noHBand="0" w:noVBand="1"/>
@@ -16114,7 +19182,6 @@
         <w:tblCellMar>
           <w:top w:w="138" w:type="dxa"/>
           <w:left w:w="113" w:type="dxa"/>
-          <w:bottom w:w="0" w:type="dxa"/>
           <w:right w:w="115" w:type="dxa"/>
         </w:tblCellMar>
         <w:tblLook w:val="04A0" w:firstRow="1" w:lastRow="0" w:firstColumn="1" w:lastColumn="0" w:noHBand="0" w:noVBand="1"/>
@@ -16334,7 +19401,6 @@
         <w:tblCellMar>
           <w:top w:w="138" w:type="dxa"/>
           <w:left w:w="113" w:type="dxa"/>
-          <w:bottom w:w="0" w:type="dxa"/>
           <w:right w:w="115" w:type="dxa"/>
         </w:tblCellMar>
         <w:tblLook w:val="04A0" w:firstRow="1" w:lastRow="0" w:firstColumn="1" w:lastColumn="0" w:noHBand="0" w:noVBand="1"/>
@@ -16554,6 +19620,7 @@
         <w:pStyle w:val="Heading2"/>
         <w:ind w:left="-5"/>
       </w:pPr>
+      <w:bookmarkStart w:id="23" w:name="_Toc521871854"/>
       <w:r>
         <w:lastRenderedPageBreak/>
         <w:t xml:space="preserve">4.4.8 </w:t>
@@ -16562,6 +19629,7 @@
       <w:r>
         <w:t>CKPoint</w:t>
       </w:r>
+      <w:bookmarkEnd w:id="23"/>
       <w:proofErr w:type="spellEnd"/>
     </w:p>
     <w:p>
@@ -16587,7 +19655,7 @@
           <w:noProof/>
         </w:rPr>
         <w:drawing>
-          <wp:inline distT="0" distB="0" distL="0" distR="0">
+          <wp:inline distT="0" distB="0" distL="0" distR="0" wp14:anchorId="7176CE8E" wp14:editId="75DF2248">
             <wp:extent cx="3242945" cy="2292350"/>
             <wp:effectExtent l="0" t="0" r="0" b="0"/>
             <wp:docPr id="14" name="Picture 14"/>
@@ -16604,7 +19672,7 @@
                     </pic:cNvPicPr>
                   </pic:nvPicPr>
                   <pic:blipFill>
-                    <a:blip r:embed="rId11">
+                    <a:blip r:embed="rId14">
                       <a:extLst>
                         <a:ext uri="{28A0092B-C50C-407E-A947-70E740481C1C}">
                           <a14:useLocalDpi xmlns:a14="http://schemas.microsoft.com/office/drawing/2010/main" val="0"/>
@@ -16741,7 +19809,6 @@
         <w:tblCellMar>
           <w:top w:w="138" w:type="dxa"/>
           <w:left w:w="113" w:type="dxa"/>
-          <w:bottom w:w="0" w:type="dxa"/>
           <w:right w:w="115" w:type="dxa"/>
         </w:tblCellMar>
         <w:tblLook w:val="04A0" w:firstRow="1" w:lastRow="0" w:firstColumn="1" w:lastColumn="0" w:noHBand="0" w:noVBand="1"/>
@@ -17047,7 +20114,6 @@
         <w:tblCellMar>
           <w:top w:w="138" w:type="dxa"/>
           <w:left w:w="113" w:type="dxa"/>
-          <w:bottom w:w="0" w:type="dxa"/>
           <w:right w:w="115" w:type="dxa"/>
         </w:tblCellMar>
         <w:tblLook w:val="04A0" w:firstRow="1" w:lastRow="0" w:firstColumn="1" w:lastColumn="0" w:noHBand="0" w:noVBand="1"/>
@@ -17271,7 +20337,6 @@
         <w:tblCellMar>
           <w:top w:w="138" w:type="dxa"/>
           <w:left w:w="113" w:type="dxa"/>
-          <w:bottom w:w="0" w:type="dxa"/>
           <w:right w:w="115" w:type="dxa"/>
         </w:tblCellMar>
         <w:tblLook w:val="04A0" w:firstRow="1" w:lastRow="0" w:firstColumn="1" w:lastColumn="0" w:noHBand="0" w:noVBand="1"/>
@@ -17481,10 +20546,7 @@
             </w:r>
             <w:proofErr w:type="spellEnd"/>
             <w:r>
-              <w:t xml:space="preserve"> class</w:t>
-            </w:r>
-            <w:r>
-              <w:t xml:space="preserve"> that immediately initializes the point</w:t>
+              <w:t xml:space="preserve"> class that immediately initializes the point</w:t>
             </w:r>
           </w:p>
         </w:tc>
@@ -17499,7 +20561,6 @@
         <w:tblCellMar>
           <w:top w:w="138" w:type="dxa"/>
           <w:left w:w="113" w:type="dxa"/>
-          <w:bottom w:w="0" w:type="dxa"/>
           <w:right w:w="115" w:type="dxa"/>
         </w:tblCellMar>
         <w:tblLook w:val="04A0" w:firstRow="1" w:lastRow="0" w:firstColumn="1" w:lastColumn="0" w:noHBand="0" w:noVBand="1"/>
@@ -17718,7 +20779,6 @@
         <w:tblCellMar>
           <w:top w:w="138" w:type="dxa"/>
           <w:left w:w="113" w:type="dxa"/>
-          <w:bottom w:w="0" w:type="dxa"/>
           <w:right w:w="115" w:type="dxa"/>
         </w:tblCellMar>
         <w:tblLook w:val="04A0" w:firstRow="1" w:lastRow="0" w:firstColumn="1" w:lastColumn="0" w:noHBand="0" w:noVBand="1"/>
@@ -17937,7 +20997,6 @@
         <w:tblCellMar>
           <w:top w:w="138" w:type="dxa"/>
           <w:left w:w="113" w:type="dxa"/>
-          <w:bottom w:w="0" w:type="dxa"/>
           <w:right w:w="115" w:type="dxa"/>
         </w:tblCellMar>
         <w:tblLook w:val="04A0" w:firstRow="1" w:lastRow="0" w:firstColumn="1" w:lastColumn="0" w:noHBand="0" w:noVBand="1"/>
@@ -18156,6 +21215,135 @@
     </w:sectPr>
   </w:body>
 </w:document>
+</file>
+
+<file path=word/numbering.xml><?xml version="1.0" encoding="utf-8"?>
+<w:numbering xmlns:wpc="http://schemas.microsoft.com/office/word/2010/wordprocessingCanvas" xmlns:cx="http://schemas.microsoft.com/office/drawing/2014/chartex" xmlns:cx1="http://schemas.microsoft.com/office/drawing/2015/9/8/chartex" xmlns:cx2="http://schemas.microsoft.com/office/drawing/2015/10/21/chartex" xmlns:cx3="http://schemas.microsoft.com/office/drawing/2016/5/9/chartex" xmlns:cx4="http://schemas.microsoft.com/office/drawing/2016/5/10/chartex" xmlns:cx5="http://schemas.microsoft.com/office/drawing/2016/5/11/chartex" xmlns:cx6="http://schemas.microsoft.com/office/drawing/2016/5/12/chartex" xmlns:cx7="http://schemas.microsoft.com/office/drawing/2016/5/13/chartex" xmlns:cx8="http://schemas.microsoft.com/office/drawing/2016/5/14/chartex" xmlns:mc="http://schemas.openxmlformats.org/markup-compatibility/2006" xmlns:aink="http://schemas.microsoft.com/office/drawing/2016/ink" xmlns:am3d="http://schemas.microsoft.com/office/drawing/2017/model3d" xmlns:o="urn:schemas-microsoft-com:office:office" xmlns:r="http://schemas.openxmlformats.org/officeDocument/2006/relationships" xmlns:m="http://schemas.openxmlformats.org/officeDocument/2006/math" xmlns:v="urn:schemas-microsoft-com:vml" xmlns:wp14="http://schemas.microsoft.com/office/word/2010/wordprocessingDrawing" xmlns:wp="http://schemas.openxmlformats.org/drawingml/2006/wordprocessingDrawing" xmlns:w10="urn:schemas-microsoft-com:office:word" xmlns:w="http://schemas.openxmlformats.org/wordprocessingml/2006/main" xmlns:w14="http://schemas.microsoft.com/office/word/2010/wordml" xmlns:w15="http://schemas.microsoft.com/office/word/2012/wordml" xmlns:w16cid="http://schemas.microsoft.com/office/word/2016/wordml/cid" xmlns:w16se="http://schemas.microsoft.com/office/word/2015/wordml/symex" xmlns:wpg="http://schemas.microsoft.com/office/word/2010/wordprocessingGroup" xmlns:wpi="http://schemas.microsoft.com/office/word/2010/wordprocessingInk" xmlns:wne="http://schemas.microsoft.com/office/word/2006/wordml" xmlns:wps="http://schemas.microsoft.com/office/word/2010/wordprocessingShape" mc:Ignorable="w14 w15 w16se w16cid wp14">
+  <w:abstractNum w:abstractNumId="0" w15:restartNumberingAfterBreak="0">
+    <w:nsid w:val="016B2079"/>
+    <w:multiLevelType w:val="multilevel"/>
+    <w:tmpl w:val="46E8B0EA"/>
+    <w:lvl w:ilvl="0">
+      <w:start w:val="1"/>
+      <w:numFmt w:val="decimal"/>
+      <w:lvlText w:val="%1."/>
+      <w:lvlJc w:val="left"/>
+      <w:pPr>
+        <w:ind w:left="518" w:hanging="533"/>
+      </w:pPr>
+      <w:rPr>
+        <w:rFonts w:hint="default"/>
+      </w:rPr>
+    </w:lvl>
+    <w:lvl w:ilvl="1">
+      <w:start w:val="1"/>
+      <w:numFmt w:val="decimal"/>
+      <w:isLgl/>
+      <w:lvlText w:val="%1.%2"/>
+      <w:lvlJc w:val="left"/>
+      <w:pPr>
+        <w:ind w:left="533" w:hanging="533"/>
+      </w:pPr>
+      <w:rPr>
+        <w:rFonts w:hint="default"/>
+      </w:rPr>
+    </w:lvl>
+    <w:lvl w:ilvl="2">
+      <w:start w:val="1"/>
+      <w:numFmt w:val="decimal"/>
+      <w:isLgl/>
+      <w:lvlText w:val="%1.%2.%3"/>
+      <w:lvlJc w:val="left"/>
+      <w:pPr>
+        <w:ind w:left="735" w:hanging="720"/>
+      </w:pPr>
+      <w:rPr>
+        <w:rFonts w:hint="default"/>
+      </w:rPr>
+    </w:lvl>
+    <w:lvl w:ilvl="3">
+      <w:start w:val="1"/>
+      <w:numFmt w:val="decimal"/>
+      <w:isLgl/>
+      <w:lvlText w:val="%1.%2.%3.%4"/>
+      <w:lvlJc w:val="left"/>
+      <w:pPr>
+        <w:ind w:left="750" w:hanging="720"/>
+      </w:pPr>
+      <w:rPr>
+        <w:rFonts w:hint="default"/>
+      </w:rPr>
+    </w:lvl>
+    <w:lvl w:ilvl="4">
+      <w:start w:val="1"/>
+      <w:numFmt w:val="decimal"/>
+      <w:isLgl/>
+      <w:lvlText w:val="%1.%2.%3.%4.%5"/>
+      <w:lvlJc w:val="left"/>
+      <w:pPr>
+        <w:ind w:left="1125" w:hanging="1080"/>
+      </w:pPr>
+      <w:rPr>
+        <w:rFonts w:hint="default"/>
+      </w:rPr>
+    </w:lvl>
+    <w:lvl w:ilvl="5">
+      <w:start w:val="1"/>
+      <w:numFmt w:val="decimal"/>
+      <w:isLgl/>
+      <w:lvlText w:val="%1.%2.%3.%4.%5.%6"/>
+      <w:lvlJc w:val="left"/>
+      <w:pPr>
+        <w:ind w:left="1140" w:hanging="1080"/>
+      </w:pPr>
+      <w:rPr>
+        <w:rFonts w:hint="default"/>
+      </w:rPr>
+    </w:lvl>
+    <w:lvl w:ilvl="6">
+      <w:start w:val="1"/>
+      <w:numFmt w:val="decimal"/>
+      <w:isLgl/>
+      <w:lvlText w:val="%1.%2.%3.%4.%5.%6.%7"/>
+      <w:lvlJc w:val="left"/>
+      <w:pPr>
+        <w:ind w:left="1515" w:hanging="1440"/>
+      </w:pPr>
+      <w:rPr>
+        <w:rFonts w:hint="default"/>
+      </w:rPr>
+    </w:lvl>
+    <w:lvl w:ilvl="7">
+      <w:start w:val="1"/>
+      <w:numFmt w:val="decimal"/>
+      <w:isLgl/>
+      <w:lvlText w:val="%1.%2.%3.%4.%5.%6.%7.%8"/>
+      <w:lvlJc w:val="left"/>
+      <w:pPr>
+        <w:ind w:left="1530" w:hanging="1440"/>
+      </w:pPr>
+      <w:rPr>
+        <w:rFonts w:hint="default"/>
+      </w:rPr>
+    </w:lvl>
+    <w:lvl w:ilvl="8">
+      <w:start w:val="1"/>
+      <w:numFmt w:val="decimal"/>
+      <w:isLgl/>
+      <w:lvlText w:val="%1.%2.%3.%4.%5.%6.%7.%8.%9"/>
+      <w:lvlJc w:val="left"/>
+      <w:pPr>
+        <w:ind w:left="1905" w:hanging="1800"/>
+      </w:pPr>
+      <w:rPr>
+        <w:rFonts w:hint="default"/>
+      </w:rPr>
+    </w:lvl>
+  </w:abstractNum>
+  <w:num w:numId="1">
+    <w:abstractNumId w:val="0"/>
+  </w:num>
+</w:numbering>
 </file>
 
 <file path=word/styles.xml><?xml version="1.0" encoding="utf-8"?>
@@ -18815,6 +22003,128 @@
       <w:szCs w:val="18"/>
     </w:rPr>
   </w:style>
+  <w:style w:type="paragraph" w:styleId="ListParagraph">
+    <w:name w:val="List Paragraph"/>
+    <w:basedOn w:val="Normal"/>
+    <w:uiPriority w:val="34"/>
+    <w:qFormat/>
+    <w:rsid w:val="009056B8"/>
+    <w:pPr>
+      <w:ind w:left="720"/>
+      <w:contextualSpacing/>
+    </w:pPr>
+  </w:style>
+  <w:style w:type="paragraph" w:styleId="Title">
+    <w:name w:val="Title"/>
+    <w:basedOn w:val="Normal"/>
+    <w:next w:val="Normal"/>
+    <w:link w:val="TitleChar"/>
+    <w:uiPriority w:val="10"/>
+    <w:qFormat/>
+    <w:rsid w:val="00686AA9"/>
+    <w:pPr>
+      <w:spacing w:after="0" w:line="240" w:lineRule="auto"/>
+      <w:contextualSpacing/>
+    </w:pPr>
+    <w:rPr>
+      <w:rFonts w:asciiTheme="majorHAnsi" w:eastAsiaTheme="majorEastAsia" w:hAnsiTheme="majorHAnsi" w:cstheme="majorBidi"/>
+      <w:color w:val="auto"/>
+      <w:spacing w:val="-10"/>
+      <w:kern w:val="28"/>
+      <w:sz w:val="56"/>
+      <w:szCs w:val="56"/>
+    </w:rPr>
+  </w:style>
+  <w:style w:type="character" w:customStyle="1" w:styleId="TitleChar">
+    <w:name w:val="Title Char"/>
+    <w:basedOn w:val="DefaultParagraphFont"/>
+    <w:link w:val="Title"/>
+    <w:uiPriority w:val="10"/>
+    <w:rsid w:val="00686AA9"/>
+    <w:rPr>
+      <w:rFonts w:asciiTheme="majorHAnsi" w:eastAsiaTheme="majorEastAsia" w:hAnsiTheme="majorHAnsi" w:cstheme="majorBidi"/>
+      <w:spacing w:val="-10"/>
+      <w:kern w:val="28"/>
+      <w:sz w:val="56"/>
+      <w:szCs w:val="56"/>
+    </w:rPr>
+  </w:style>
+  <w:style w:type="table" w:styleId="TableGrid0">
+    <w:name w:val="Table Grid"/>
+    <w:basedOn w:val="TableNormal"/>
+    <w:uiPriority w:val="39"/>
+    <w:rsid w:val="00DC7659"/>
+    <w:pPr>
+      <w:spacing w:after="0" w:line="240" w:lineRule="auto"/>
+    </w:pPr>
+    <w:tblPr>
+      <w:tblBorders>
+        <w:top w:val="single" w:sz="4" w:space="0" w:color="auto"/>
+        <w:left w:val="single" w:sz="4" w:space="0" w:color="auto"/>
+        <w:bottom w:val="single" w:sz="4" w:space="0" w:color="auto"/>
+        <w:right w:val="single" w:sz="4" w:space="0" w:color="auto"/>
+        <w:insideH w:val="single" w:sz="4" w:space="0" w:color="auto"/>
+        <w:insideV w:val="single" w:sz="4" w:space="0" w:color="auto"/>
+      </w:tblBorders>
+    </w:tblPr>
+  </w:style>
+  <w:style w:type="paragraph" w:styleId="TOCHeading">
+    <w:name w:val="TOC Heading"/>
+    <w:basedOn w:val="Heading1"/>
+    <w:next w:val="Normal"/>
+    <w:uiPriority w:val="39"/>
+    <w:unhideWhenUsed/>
+    <w:qFormat/>
+    <w:rsid w:val="008B3E60"/>
+    <w:pPr>
+      <w:spacing w:before="240" w:after="0"/>
+      <w:ind w:left="0" w:firstLine="0"/>
+      <w:outlineLvl w:val="9"/>
+    </w:pPr>
+    <w:rPr>
+      <w:rFonts w:asciiTheme="majorHAnsi" w:eastAsiaTheme="majorEastAsia" w:hAnsiTheme="majorHAnsi" w:cstheme="majorBidi"/>
+      <w:color w:val="2F5496" w:themeColor="accent1" w:themeShade="BF"/>
+      <w:sz w:val="32"/>
+      <w:szCs w:val="32"/>
+    </w:rPr>
+  </w:style>
+  <w:style w:type="paragraph" w:styleId="TOC1">
+    <w:name w:val="toc 1"/>
+    <w:basedOn w:val="Normal"/>
+    <w:next w:val="Normal"/>
+    <w:autoRedefine/>
+    <w:uiPriority w:val="39"/>
+    <w:unhideWhenUsed/>
+    <w:rsid w:val="008B3E60"/>
+    <w:pPr>
+      <w:spacing w:after="100"/>
+      <w:ind w:left="0"/>
+    </w:pPr>
+  </w:style>
+  <w:style w:type="paragraph" w:styleId="TOC2">
+    <w:name w:val="toc 2"/>
+    <w:basedOn w:val="Normal"/>
+    <w:next w:val="Normal"/>
+    <w:autoRedefine/>
+    <w:uiPriority w:val="39"/>
+    <w:unhideWhenUsed/>
+    <w:rsid w:val="008B3E60"/>
+    <w:pPr>
+      <w:spacing w:after="100"/>
+      <w:ind w:left="220"/>
+    </w:pPr>
+  </w:style>
+  <w:style w:type="character" w:styleId="Hyperlink">
+    <w:name w:val="Hyperlink"/>
+    <w:basedOn w:val="DefaultParagraphFont"/>
+    <w:uiPriority w:val="99"/>
+    <w:unhideWhenUsed/>
+    <w:rsid w:val="008B3E60"/>
+    <w:rPr>
+      <w:color w:val="0563C1" w:themeColor="hyperlink"/>
+      <w:u w:val="single"/>
+    </w:rPr>
+  </w:style>
 </w:styles>
 </file>
 
@@ -19111,4 +22421,16 @@
     </a:ext>
   </a:extLst>
 </a:theme>
+</file>
+
+<file path=customXml/item1.xml><?xml version="1.0" encoding="utf-8"?>
+<b:Sources xmlns:b="http://schemas.openxmlformats.org/officeDocument/2006/bibliography" xmlns="http://schemas.openxmlformats.org/officeDocument/2006/bibliography" SelectedStyle="\APASixthEditionOfficeOnline.xsl" StyleName="APA" Version="6"/>
+</file>
+
+<file path=customXml/itemProps1.xml><?xml version="1.0" encoding="utf-8"?>
+<ds:datastoreItem xmlns:ds="http://schemas.openxmlformats.org/officeDocument/2006/customXml" ds:itemID="{E2879CF0-042A-49CE-B0E2-00EDB543595E}">
+  <ds:schemaRefs>
+    <ds:schemaRef ds:uri="http://schemas.openxmlformats.org/officeDocument/2006/bibliography"/>
+  </ds:schemaRefs>
+</ds:datastoreItem>
 </file>
</xml_diff>

<commit_message>
Added section 5 - UI Design
Added section 5 to the design doc and included a png in the folder that is in the doc.
</commit_message>
<xml_diff>
--- a/DesignDoc/CS451 Component Design.docx
+++ b/DesignDoc/CS451 Component Design.docx
@@ -410,8 +410,6 @@
               </w:rPr>
               <w:t>Version</w:t>
             </w:r>
-            <w:bookmarkStart w:id="1" w:name="_GoBack"/>
-            <w:bookmarkEnd w:id="1"/>
           </w:p>
         </w:tc>
       </w:tr>
@@ -590,10 +588,7 @@
               <w:ind w:left="0" w:firstLine="0"/>
             </w:pPr>
             <w:r>
-              <w:t>William Brown, Chris Deslongchamp, Matthew Quaschnick</w:t>
-            </w:r>
-            <w:r>
-              <w:t>, Vincent Finn</w:t>
+              <w:t>William Brown, Chris Deslongchamp, Matthew Quaschnick, Vincent Finn</w:t>
             </w:r>
           </w:p>
         </w:tc>
@@ -673,6 +668,12 @@
     <w:p/>
     <w:sdt>
       <w:sdtPr>
+        <w:rPr>
+          <w:rFonts w:ascii="Arial" w:eastAsia="Arial" w:hAnsi="Arial" w:cs="Arial"/>
+          <w:color w:val="000000"/>
+          <w:sz w:val="22"/>
+          <w:szCs w:val="22"/>
+        </w:rPr>
         <w:id w:val="-1167315068"/>
         <w:docPartObj>
           <w:docPartGallery w:val="Table of Contents"/>
@@ -681,13 +682,9 @@
       </w:sdtPr>
       <w:sdtEndPr>
         <w:rPr>
-          <w:rFonts w:ascii="Arial" w:eastAsia="Arial" w:hAnsi="Arial" w:cs="Arial"/>
           <w:b/>
           <w:bCs/>
           <w:noProof/>
-          <w:color w:val="000000"/>
-          <w:sz w:val="22"/>
-          <w:szCs w:val="22"/>
         </w:rPr>
       </w:sdtEndPr>
       <w:sdtContent>
@@ -2379,14 +2376,15 @@
           <w:numId w:val="1"/>
         </w:numPr>
       </w:pPr>
-      <w:bookmarkStart w:id="2" w:name="_Toc521871833"/>
-      <w:r>
+      <w:bookmarkStart w:id="1" w:name="_Toc521871833"/>
+      <w:r>
+        <w:lastRenderedPageBreak/>
         <w:t>I</w:t>
       </w:r>
       <w:r>
         <w:t>ntroduction</w:t>
       </w:r>
-      <w:bookmarkEnd w:id="2"/>
+      <w:bookmarkEnd w:id="1"/>
     </w:p>
     <w:p>
       <w:pPr>
@@ -2396,11 +2394,11 @@
           <w:numId w:val="1"/>
         </w:numPr>
       </w:pPr>
-      <w:bookmarkStart w:id="3" w:name="_Toc521871834"/>
+      <w:bookmarkStart w:id="2" w:name="_Toc521871834"/>
       <w:r>
         <w:t>Purpose of Document</w:t>
       </w:r>
-      <w:bookmarkEnd w:id="3"/>
+      <w:bookmarkEnd w:id="2"/>
     </w:p>
     <w:p>
       <w:pPr>
@@ -2429,11 +2427,11 @@
           <w:numId w:val="1"/>
         </w:numPr>
       </w:pPr>
-      <w:bookmarkStart w:id="4" w:name="_Toc521871835"/>
+      <w:bookmarkStart w:id="3" w:name="_Toc521871835"/>
       <w:r>
         <w:t>Scope of Document</w:t>
       </w:r>
-      <w:bookmarkEnd w:id="4"/>
+      <w:bookmarkEnd w:id="3"/>
     </w:p>
     <w:p>
       <w:pPr>
@@ -2472,24 +2470,24 @@
           <w:numId w:val="1"/>
         </w:numPr>
       </w:pPr>
-      <w:bookmarkStart w:id="5" w:name="_Toc521871836"/>
+      <w:bookmarkStart w:id="4" w:name="_Toc521871836"/>
       <w:r>
         <w:t>System Overview</w:t>
       </w:r>
-      <w:bookmarkEnd w:id="5"/>
+      <w:bookmarkEnd w:id="4"/>
     </w:p>
     <w:p>
       <w:pPr>
         <w:pStyle w:val="Heading2"/>
       </w:pPr>
-      <w:bookmarkStart w:id="6" w:name="_Toc521871837"/>
+      <w:bookmarkStart w:id="5" w:name="_Toc521871837"/>
       <w:r>
         <w:t xml:space="preserve">2.1 </w:t>
       </w:r>
       <w:r>
         <w:t>Description of Software</w:t>
       </w:r>
-      <w:bookmarkEnd w:id="6"/>
+      <w:bookmarkEnd w:id="5"/>
     </w:p>
     <w:p>
       <w:pPr>
@@ -2553,14 +2551,14 @@
         <w:pStyle w:val="Heading2"/>
         <w:ind w:left="0" w:firstLine="0"/>
       </w:pPr>
-      <w:bookmarkStart w:id="7" w:name="_Toc521871838"/>
+      <w:bookmarkStart w:id="6" w:name="_Toc521871838"/>
       <w:r>
         <w:t xml:space="preserve">2. 2 </w:t>
       </w:r>
       <w:r>
         <w:t>Technologies Used</w:t>
       </w:r>
-      <w:bookmarkEnd w:id="7"/>
+      <w:bookmarkEnd w:id="6"/>
     </w:p>
     <w:p>
       <w:pPr>
@@ -2585,17 +2583,18 @@
           <w:numId w:val="1"/>
         </w:numPr>
       </w:pPr>
-      <w:bookmarkStart w:id="8" w:name="_Toc521871839"/>
-      <w:r>
+      <w:bookmarkStart w:id="7" w:name="_Toc521871839"/>
+      <w:r>
+        <w:lastRenderedPageBreak/>
         <w:t>System Architecture</w:t>
       </w:r>
-      <w:bookmarkEnd w:id="8"/>
+      <w:bookmarkEnd w:id="7"/>
     </w:p>
     <w:p>
       <w:pPr>
         <w:pStyle w:val="Heading2"/>
       </w:pPr>
-      <w:bookmarkStart w:id="9" w:name="_Toc521871840"/>
+      <w:bookmarkStart w:id="8" w:name="_Toc521871840"/>
       <w:r>
         <w:t xml:space="preserve">3.1 </w:t>
       </w:r>
@@ -2605,7 +2604,7 @@
       <w:r>
         <w:t>rchitectural Design Components</w:t>
       </w:r>
-      <w:bookmarkEnd w:id="9"/>
+      <w:bookmarkEnd w:id="8"/>
     </w:p>
     <w:p>
       <w:pPr>
@@ -3018,14 +3017,14 @@
       <w:pPr>
         <w:pStyle w:val="Heading2"/>
       </w:pPr>
-      <w:bookmarkStart w:id="10" w:name="_Toc521871841"/>
+      <w:bookmarkStart w:id="9" w:name="_Toc521871841"/>
       <w:r>
         <w:t xml:space="preserve">3.2 </w:t>
       </w:r>
       <w:r>
         <w:t>Design Rationale</w:t>
       </w:r>
-      <w:bookmarkEnd w:id="10"/>
+      <w:bookmarkEnd w:id="9"/>
     </w:p>
     <w:p>
       <w:pPr>
@@ -3130,12 +3129,12 @@
         <w:pStyle w:val="Heading1"/>
         <w:ind w:left="-5"/>
       </w:pPr>
-      <w:bookmarkStart w:id="11" w:name="_Toc521871842"/>
+      <w:bookmarkStart w:id="10" w:name="_Toc521871842"/>
       <w:r>
         <w:lastRenderedPageBreak/>
         <w:t>4. Component Design</w:t>
       </w:r>
-      <w:bookmarkEnd w:id="11"/>
+      <w:bookmarkEnd w:id="10"/>
       <w:r>
         <w:t xml:space="preserve"> </w:t>
       </w:r>
@@ -3145,11 +3144,11 @@
         <w:pStyle w:val="Heading2"/>
         <w:ind w:left="-5"/>
       </w:pPr>
-      <w:bookmarkStart w:id="12" w:name="_Toc521871843"/>
+      <w:bookmarkStart w:id="11" w:name="_Toc521871843"/>
       <w:r>
         <w:t>4.1 Overview</w:t>
       </w:r>
-      <w:bookmarkEnd w:id="12"/>
+      <w:bookmarkEnd w:id="11"/>
       <w:r>
         <w:t xml:space="preserve"> </w:t>
       </w:r>
@@ -3229,14 +3228,14 @@
         <w:pStyle w:val="Heading2"/>
         <w:ind w:left="-5"/>
       </w:pPr>
-      <w:bookmarkStart w:id="13" w:name="_Toc521871844"/>
+      <w:bookmarkStart w:id="12" w:name="_Toc521871844"/>
       <w:r>
         <w:t xml:space="preserve">4.2 Server </w:t>
       </w:r>
       <w:r>
         <w:t>Program</w:t>
       </w:r>
-      <w:bookmarkEnd w:id="13"/>
+      <w:bookmarkEnd w:id="12"/>
     </w:p>
     <w:p>
       <w:pPr>
@@ -3262,7 +3261,7 @@
         <w:pStyle w:val="Heading2"/>
         <w:ind w:left="-5"/>
       </w:pPr>
-      <w:bookmarkStart w:id="14" w:name="_Toc521871845"/>
+      <w:bookmarkStart w:id="13" w:name="_Toc521871845"/>
       <w:r>
         <w:t xml:space="preserve">4.2.1 </w:t>
       </w:r>
@@ -3270,7 +3269,7 @@
       <w:r>
         <w:t>Server.cs</w:t>
       </w:r>
-      <w:bookmarkEnd w:id="14"/>
+      <w:bookmarkEnd w:id="13"/>
       <w:proofErr w:type="spellEnd"/>
     </w:p>
     <w:p>
@@ -6642,7 +6641,7 @@
         <w:pStyle w:val="Heading2"/>
         <w:ind w:left="-5"/>
       </w:pPr>
-      <w:bookmarkStart w:id="15" w:name="_Toc521871846"/>
+      <w:bookmarkStart w:id="14" w:name="_Toc521871846"/>
       <w:r>
         <w:t>4.2.</w:t>
       </w:r>
@@ -6656,7 +6655,7 @@
       <w:r>
         <w:t>ServerCheckersGame.cs</w:t>
       </w:r>
-      <w:bookmarkEnd w:id="15"/>
+      <w:bookmarkEnd w:id="14"/>
       <w:proofErr w:type="spellEnd"/>
     </w:p>
     <w:p>
@@ -9971,11 +9970,11 @@
         <w:pStyle w:val="Heading2"/>
         <w:ind w:left="-5"/>
       </w:pPr>
-      <w:bookmarkStart w:id="16" w:name="_Toc521871847"/>
+      <w:bookmarkStart w:id="15" w:name="_Toc521871847"/>
       <w:r>
         <w:t>4.3 Client Program</w:t>
       </w:r>
-      <w:bookmarkEnd w:id="16"/>
+      <w:bookmarkEnd w:id="15"/>
     </w:p>
     <w:p>
       <w:r>
@@ -9991,7 +9990,7 @@
         <w:pStyle w:val="Heading2"/>
         <w:ind w:left="-5"/>
       </w:pPr>
-      <w:bookmarkStart w:id="17" w:name="_Toc521871848"/>
+      <w:bookmarkStart w:id="16" w:name="_Toc521871848"/>
       <w:r>
         <w:t xml:space="preserve">4.3.1 </w:t>
       </w:r>
@@ -9999,7 +9998,7 @@
       <w:r>
         <w:t>Client.cs</w:t>
       </w:r>
-      <w:bookmarkEnd w:id="17"/>
+      <w:bookmarkEnd w:id="16"/>
       <w:proofErr w:type="spellEnd"/>
     </w:p>
     <w:p>
@@ -13131,7 +13130,7 @@
         <w:pStyle w:val="Heading2"/>
         <w:ind w:left="-5"/>
       </w:pPr>
-      <w:bookmarkStart w:id="18" w:name="_Toc521871849"/>
+      <w:bookmarkStart w:id="17" w:name="_Toc521871849"/>
       <w:r>
         <w:t xml:space="preserve">4.3.4 </w:t>
       </w:r>
@@ -13145,7 +13144,7 @@
       <w:r>
         <w:t>.cs</w:t>
       </w:r>
-      <w:bookmarkEnd w:id="18"/>
+      <w:bookmarkEnd w:id="17"/>
       <w:proofErr w:type="spellEnd"/>
     </w:p>
     <w:p>
@@ -15315,11 +15314,11 @@
         <w:pStyle w:val="Heading2"/>
         <w:ind w:left="-5"/>
       </w:pPr>
-      <w:bookmarkStart w:id="19" w:name="_Toc521871850"/>
+      <w:bookmarkStart w:id="18" w:name="_Toc521871850"/>
       <w:r>
         <w:t>4.4 Universal / Shared Classes</w:t>
       </w:r>
-      <w:bookmarkEnd w:id="19"/>
+      <w:bookmarkEnd w:id="18"/>
     </w:p>
     <w:p>
       <w:r>
@@ -15332,7 +15331,7 @@
         <w:pStyle w:val="Heading2"/>
         <w:ind w:left="-5"/>
       </w:pPr>
-      <w:bookmarkStart w:id="20" w:name="_Toc521871851"/>
+      <w:bookmarkStart w:id="19" w:name="_Toc521871851"/>
       <w:r>
         <w:t xml:space="preserve">4.4.1 </w:t>
       </w:r>
@@ -15340,7 +15339,7 @@
       <w:r>
         <w:t>Enums</w:t>
       </w:r>
-      <w:bookmarkEnd w:id="20"/>
+      <w:bookmarkEnd w:id="19"/>
       <w:proofErr w:type="spellEnd"/>
     </w:p>
     <w:p>
@@ -15497,7 +15496,7 @@
         <w:pStyle w:val="Heading2"/>
         <w:ind w:left="-5"/>
       </w:pPr>
-      <w:bookmarkStart w:id="21" w:name="_Toc521871852"/>
+      <w:bookmarkStart w:id="20" w:name="_Toc521871852"/>
       <w:r>
         <w:lastRenderedPageBreak/>
         <w:t xml:space="preserve">4.4.2 </w:t>
@@ -15506,7 +15505,7 @@
       <w:r>
         <w:t>GameBoard</w:t>
       </w:r>
-      <w:bookmarkEnd w:id="21"/>
+      <w:bookmarkEnd w:id="20"/>
       <w:proofErr w:type="spellEnd"/>
     </w:p>
     <w:p>
@@ -18217,7 +18216,7 @@
         <w:pStyle w:val="Heading2"/>
         <w:ind w:left="-5"/>
       </w:pPr>
-      <w:bookmarkStart w:id="22" w:name="_Toc521871853"/>
+      <w:bookmarkStart w:id="21" w:name="_Toc521871853"/>
       <w:r>
         <w:t xml:space="preserve">4.4.5 </w:t>
       </w:r>
@@ -18225,7 +18224,7 @@
       <w:r>
         <w:t>PlayerMove</w:t>
       </w:r>
-      <w:bookmarkEnd w:id="22"/>
+      <w:bookmarkEnd w:id="21"/>
       <w:proofErr w:type="spellEnd"/>
     </w:p>
     <w:p>
@@ -19620,7 +19619,7 @@
         <w:pStyle w:val="Heading2"/>
         <w:ind w:left="-5"/>
       </w:pPr>
-      <w:bookmarkStart w:id="23" w:name="_Toc521871854"/>
+      <w:bookmarkStart w:id="22" w:name="_Toc521871854"/>
       <w:r>
         <w:lastRenderedPageBreak/>
         <w:t xml:space="preserve">4.4.8 </w:t>
@@ -19629,7 +19628,7 @@
       <w:r>
         <w:t>CKPoint</w:t>
       </w:r>
-      <w:bookmarkEnd w:id="23"/>
+      <w:bookmarkEnd w:id="22"/>
       <w:proofErr w:type="spellEnd"/>
     </w:p>
     <w:p>
@@ -21206,7 +21205,196 @@
         </w:tc>
       </w:tr>
     </w:tbl>
-    <w:p/>
+    <w:p>
+      <w:pPr>
+        <w:pStyle w:val="Heading1"/>
+        <w:ind w:left="-5"/>
+      </w:pPr>
+      <w:r>
+        <w:lastRenderedPageBreak/>
+        <w:t xml:space="preserve">5. Human Interface Design </w:t>
+      </w:r>
+    </w:p>
+    <w:p>
+      <w:pPr>
+        <w:pStyle w:val="Heading2"/>
+        <w:ind w:left="0" w:firstLine="0"/>
+      </w:pPr>
+      <w:r>
+        <w:t>5.1 UI Overview</w:t>
+      </w:r>
+    </w:p>
+    <w:p>
+      <w:pPr>
+        <w:ind w:left="-5" w:right="122"/>
+      </w:pPr>
+      <w:r>
+        <w:t>In this section, more details on UI design are given. Each subsection contains details, and some contain a diagram as well.</w:t>
+      </w:r>
+    </w:p>
+    <w:p>
+      <w:pPr>
+        <w:ind w:left="-5" w:right="122"/>
+      </w:pPr>
+    </w:p>
+    <w:p>
+      <w:pPr>
+        <w:pStyle w:val="Heading2"/>
+        <w:ind w:left="-5"/>
+      </w:pPr>
+      <w:r>
+        <w:t>5.2 Screen Objects and Actions</w:t>
+      </w:r>
+    </w:p>
+    <w:p>
+      <w:pPr>
+        <w:ind w:left="-5" w:right="122"/>
+        <w:rPr>
+          <w:b/>
+        </w:rPr>
+      </w:pPr>
+      <w:r>
+        <w:rPr>
+          <w:b/>
+        </w:rPr>
+        <w:t>Server</w:t>
+      </w:r>
+    </w:p>
+    <w:p>
+      <w:pPr>
+        <w:ind w:left="-5" w:right="122"/>
+      </w:pPr>
+      <w:r>
+        <w:t>The intended input method for use on the server is a mouse. There are not many inputs on the server. After the game has been started via the server the rest of the game is played through the client.</w:t>
+      </w:r>
+    </w:p>
+    <w:p>
+      <w:pPr>
+        <w:ind w:left="-5" w:right="122"/>
+        <w:rPr>
+          <w:b/>
+        </w:rPr>
+      </w:pPr>
+      <w:r>
+        <w:rPr>
+          <w:b/>
+        </w:rPr>
+        <w:t>Client</w:t>
+      </w:r>
+    </w:p>
+    <w:p>
+      <w:pPr>
+        <w:ind w:left="-5" w:right="122"/>
+      </w:pPr>
+      <w:r>
+        <w:t xml:space="preserve">The intended input method for use on the client is a mouse. The mouse can be used to access various menus as well as move the checkers pieces. </w:t>
+      </w:r>
+    </w:p>
+    <w:p>
+      <w:pPr>
+        <w:ind w:left="-5" w:right="122"/>
+      </w:pPr>
+    </w:p>
+    <w:p>
+      <w:pPr>
+        <w:pStyle w:val="Heading2"/>
+        <w:ind w:left="-5"/>
+      </w:pPr>
+      <w:r>
+        <w:t>5.3 Server Menu Flow</w:t>
+      </w:r>
+    </w:p>
+    <w:p>
+      <w:pPr>
+        <w:ind w:left="-5" w:right="122"/>
+      </w:pPr>
+      <w:r>
+        <w:t>The server’s screen flow is very simple as it only consists of one screen with multiple buttons. A button to restart the game early, a button to end the game early and a button to disconnect a player.</w:t>
+      </w:r>
+    </w:p>
+    <w:p>
+      <w:pPr>
+        <w:ind w:left="-5" w:right="122"/>
+      </w:pPr>
+    </w:p>
+    <w:p>
+      <w:pPr>
+        <w:pStyle w:val="Heading2"/>
+        <w:ind w:left="-5"/>
+      </w:pPr>
+      <w:r>
+        <w:t>5.4 Client Menu Flow</w:t>
+      </w:r>
+    </w:p>
+    <w:p>
+      <w:pPr>
+        <w:ind w:left="-5" w:right="122"/>
+      </w:pPr>
+      <w:r>
+        <w:t>Below is a listing of the client’s screen flow for convince:</w:t>
+      </w:r>
+    </w:p>
+    <w:p>
+      <w:pPr>
+        <w:ind w:left="-5" w:right="122"/>
+        <w:jc w:val="center"/>
+      </w:pPr>
+      <w:r>
+        <w:rPr>
+          <w:noProof/>
+        </w:rPr>
+        <w:drawing>
+          <wp:inline distT="0" distB="0" distL="0" distR="0" wp14:anchorId="5D3497E6" wp14:editId="631453CA">
+            <wp:extent cx="4933950" cy="2943224"/>
+            <wp:effectExtent l="0" t="0" r="0" b="0"/>
+            <wp:docPr id="3" name="Picture 3"/>
+            <wp:cNvGraphicFramePr>
+              <a:graphicFrameLocks xmlns:a="http://schemas.openxmlformats.org/drawingml/2006/main" noChangeAspect="1"/>
+            </wp:cNvGraphicFramePr>
+            <a:graphic xmlns:a="http://schemas.openxmlformats.org/drawingml/2006/main">
+              <a:graphicData uri="http://schemas.openxmlformats.org/drawingml/2006/picture">
+                <pic:pic xmlns:pic="http://schemas.openxmlformats.org/drawingml/2006/picture">
+                  <pic:nvPicPr>
+                    <pic:cNvPr id="0" name="Picture 3"/>
+                    <pic:cNvPicPr>
+                      <a:picLocks noChangeAspect="1" noChangeArrowheads="1"/>
+                    </pic:cNvPicPr>
+                  </pic:nvPicPr>
+                  <pic:blipFill>
+                    <a:blip r:embed="rId15">
+                      <a:extLst>
+                        <a:ext uri="{28A0092B-C50C-407E-A947-70E740481C1C}">
+                          <a14:useLocalDpi xmlns:a14="http://schemas.microsoft.com/office/drawing/2010/main" val="0"/>
+                        </a:ext>
+                      </a:extLst>
+                    </a:blip>
+                    <a:srcRect/>
+                    <a:stretch>
+                      <a:fillRect/>
+                    </a:stretch>
+                  </pic:blipFill>
+                  <pic:spPr bwMode="auto">
+                    <a:xfrm>
+                      <a:off x="0" y="0"/>
+                      <a:ext cx="5060819" cy="3018904"/>
+                    </a:xfrm>
+                    <a:prstGeom prst="rect">
+                      <a:avLst/>
+                    </a:prstGeom>
+                    <a:noFill/>
+                    <a:ln>
+                      <a:noFill/>
+                    </a:ln>
+                  </pic:spPr>
+                </pic:pic>
+              </a:graphicData>
+            </a:graphic>
+          </wp:inline>
+        </w:drawing>
+      </w:r>
+      <w:bookmarkStart w:id="23" w:name="_GoBack"/>
+      <w:bookmarkEnd w:id="23"/>
+    </w:p>
     <w:sectPr>
       <w:pgSz w:w="12240" w:h="15840"/>
       <w:pgMar w:top="1440" w:right="1440" w:bottom="1440" w:left="1440" w:header="720" w:footer="720" w:gutter="0"/>
@@ -22428,7 +22616,7 @@
 </file>
 
 <file path=customXml/itemProps1.xml><?xml version="1.0" encoding="utf-8"?>
-<ds:datastoreItem xmlns:ds="http://schemas.openxmlformats.org/officeDocument/2006/customXml" ds:itemID="{E2879CF0-042A-49CE-B0E2-00EDB543595E}">
+<ds:datastoreItem xmlns:ds="http://schemas.openxmlformats.org/officeDocument/2006/customXml" ds:itemID="{CBD0DE16-8DC1-4894-AEE0-FCF663473729}">
   <ds:schemaRefs>
     <ds:schemaRef ds:uri="http://schemas.openxmlformats.org/officeDocument/2006/bibliography"/>
   </ds:schemaRefs>

</xml_diff>